<commit_message>
Updated files for x64 platform
</commit_message>
<xml_diff>
--- a/trunk/CUDA/Resources/Praca_magisterska_Juliusz_Romanowski.docx
+++ b/trunk/CUDA/Resources/Praca_magisterska_Juliusz_Romanowski.docx
@@ -223,8 +223,8 @@
                       <w:pPr>
                         <w:jc w:val="center"/>
                       </w:pPr>
-                      <w:bookmarkStart w:id="1" w:name="OLE_LINK1"/>
-                      <w:bookmarkStart w:id="2" w:name="OLE_LINK2"/>
+                      <w:bookmarkStart w:id="0" w:name="OLE_LINK1"/>
+                      <w:bookmarkStart w:id="1" w:name="OLE_LINK2"/>
                       <w:r>
                         <w:rPr>
                           <w:b/>
@@ -233,8 +233,8 @@
                         <w:t>Zastosowanie technologii CUDA w sztucznej inteligencji</w:t>
                       </w:r>
                     </w:p>
+                    <w:bookmarkEnd w:id="0"/>
                     <w:bookmarkEnd w:id="1"/>
-                    <w:bookmarkEnd w:id="2"/>
                     <w:p>
                       <w:pPr>
                         <w:jc w:val="center"/>
@@ -8912,14 +8912,14 @@
       <w:pPr>
         <w:pStyle w:val="Nagwek1"/>
       </w:pPr>
-      <w:bookmarkStart w:id="3" w:name="_Wstęp"/>
-      <w:bookmarkStart w:id="4" w:name="_Toc259090080"/>
-      <w:bookmarkEnd w:id="3"/>
+      <w:bookmarkStart w:id="2" w:name="_Wstęp"/>
+      <w:bookmarkStart w:id="3" w:name="_Toc259090080"/>
+      <w:bookmarkEnd w:id="2"/>
       <w:r>
         <w:lastRenderedPageBreak/>
         <w:t>Wstęp</w:t>
       </w:r>
-      <w:bookmarkEnd w:id="4"/>
+      <w:bookmarkEnd w:id="3"/>
     </w:p>
     <w:p>
       <w:pPr>
@@ -9779,210 +9779,210 @@
       <w:pPr>
         <w:pStyle w:val="Nagwek1"/>
       </w:pPr>
-      <w:bookmarkStart w:id="5" w:name="_Równoległe_przetwarzanie_z"/>
-      <w:bookmarkStart w:id="6" w:name="_Toc259090081"/>
-      <w:bookmarkEnd w:id="5"/>
+      <w:bookmarkStart w:id="4" w:name="_Równoległe_przetwarzanie_z"/>
+      <w:bookmarkStart w:id="5" w:name="_Toc259090081"/>
+      <w:bookmarkEnd w:id="4"/>
       <w:r>
         <w:lastRenderedPageBreak/>
         <w:t>Równoległe przetwarzanie z zastosowaniem GPU</w:t>
       </w:r>
+      <w:bookmarkEnd w:id="5"/>
+    </w:p>
+    <w:p>
+      <w:pPr>
+        <w:rPr>
+          <w:color w:val="auto"/>
+        </w:rPr>
+      </w:pPr>
+      <w:r>
+        <w:rPr>
+          <w:color w:val="auto"/>
+        </w:rPr>
+        <w:t>W rozdziale tym przedstawi</w:t>
+      </w:r>
+      <w:r>
+        <w:rPr>
+          <w:color w:val="auto"/>
+        </w:rPr>
+        <w:t>ć ogólnie budowę kart graficznych oraz opisać technologie tworzenia i przetwarzania programów uruchamianych na GPU.</w:t>
+      </w:r>
+    </w:p>
+    <w:p>
+      <w:pPr>
+        <w:rPr>
+          <w:color w:val="auto"/>
+        </w:rPr>
+      </w:pPr>
+    </w:p>
+    <w:p>
+      <w:pPr>
+        <w:rPr>
+          <w:color w:val="auto"/>
+        </w:rPr>
+      </w:pPr>
+      <w:r>
+        <w:rPr>
+          <w:color w:val="auto"/>
+        </w:rPr>
+        <w:t xml:space="preserve">// </w:t>
+      </w:r>
+      <w:r>
+        <w:rPr>
+          <w:color w:val="auto"/>
+        </w:rPr>
+        <w:t>Jakaś bibliografia o kartach graficznych…</w:t>
+      </w:r>
+    </w:p>
+    <w:p>
+      <w:pPr>
+        <w:rPr>
+          <w:color w:val="auto"/>
+        </w:rPr>
+      </w:pPr>
+    </w:p>
+    <w:p>
+      <w:pPr>
+        <w:rPr>
+          <w:color w:val="auto"/>
+        </w:rPr>
+      </w:pPr>
+    </w:p>
+    <w:p>
+      <w:pPr>
+        <w:rPr>
+          <w:color w:val="auto"/>
+        </w:rPr>
+      </w:pPr>
+    </w:p>
+    <w:p>
+      <w:pPr>
+        <w:pStyle w:val="Nagwek2"/>
+      </w:pPr>
+      <w:bookmarkStart w:id="6" w:name="_Toc259090082"/>
+      <w:r>
+        <w:t>Jednostki obliczeniowe GPU</w:t>
+      </w:r>
       <w:bookmarkEnd w:id="6"/>
-    </w:p>
-    <w:p>
-      <w:pPr>
-        <w:rPr>
-          <w:color w:val="auto"/>
-        </w:rPr>
-      </w:pPr>
-      <w:r>
-        <w:rPr>
-          <w:color w:val="auto"/>
-        </w:rPr>
-        <w:t>W rozdziale tym przedstawi</w:t>
-      </w:r>
-      <w:r>
-        <w:rPr>
-          <w:color w:val="auto"/>
-        </w:rPr>
-        <w:t>ć ogólnie budowę kart graficznych oraz opisać technologie tworzenia i przetwarzania programów uruchamianych na GPU.</w:t>
-      </w:r>
-    </w:p>
-    <w:p>
-      <w:pPr>
-        <w:rPr>
-          <w:color w:val="auto"/>
-        </w:rPr>
-      </w:pPr>
-    </w:p>
-    <w:p>
-      <w:pPr>
-        <w:rPr>
-          <w:color w:val="auto"/>
-        </w:rPr>
-      </w:pPr>
-      <w:r>
-        <w:rPr>
-          <w:color w:val="auto"/>
-        </w:rPr>
-        <w:t xml:space="preserve">// </w:t>
-      </w:r>
-      <w:r>
-        <w:rPr>
-          <w:color w:val="auto"/>
-        </w:rPr>
-        <w:t>Jakaś bibliografia o kartach graficznych…</w:t>
-      </w:r>
-    </w:p>
-    <w:p>
-      <w:pPr>
-        <w:rPr>
-          <w:color w:val="auto"/>
-        </w:rPr>
-      </w:pPr>
-    </w:p>
-    <w:p>
-      <w:pPr>
-        <w:rPr>
-          <w:color w:val="auto"/>
-        </w:rPr>
-      </w:pPr>
-    </w:p>
-    <w:p>
-      <w:pPr>
-        <w:rPr>
-          <w:color w:val="auto"/>
-        </w:rPr>
-      </w:pPr>
-    </w:p>
-    <w:p>
-      <w:pPr>
-        <w:pStyle w:val="Nagwek2"/>
-      </w:pPr>
-      <w:bookmarkStart w:id="7" w:name="_Toc259090082"/>
-      <w:r>
-        <w:t>Jednostki obliczeniowe GPU</w:t>
+      <w:r>
+        <w:t xml:space="preserve"> </w:t>
+      </w:r>
+    </w:p>
+    <w:p>
+      <w:r>
+        <w:t>Pierwsze karty graficzne do komputerów PC powstały ok. 30 lat temu i pozwalały tylko na wyświetlanie jednokolorowego tekstu</w:t>
+      </w:r>
+      <w:r>
+        <w:rPr>
+          <w:rStyle w:val="Odwoanieprzypisudolnego"/>
+        </w:rPr>
+        <w:footnoteReference w:id="7"/>
+      </w:r>
+      <w:r>
+        <w:t xml:space="preserve">. Niedługo po nich </w:t>
+      </w:r>
+      <w:r>
+        <w:t>pojawiły się udoskonalone wersje, które udostępniały możliwość wyświetlania dwuwymiarowego obrazu graficznego</w:t>
+      </w:r>
+      <w:r>
+        <w:t>, a kolejne wersje pozwalały na coraz wyższą rozdzielczość i ilość kolorów. W 1995 roku pojawiły się pierwsze karty graficzne przetwarzające również tryb 3D</w:t>
+      </w:r>
+      <w:r>
+        <w:rPr>
+          <w:rStyle w:val="Odwoanieprzypisudolnego"/>
+        </w:rPr>
+        <w:footnoteReference w:id="8"/>
+      </w:r>
+      <w:r>
+        <w:t>.</w:t>
+      </w:r>
+      <w:r>
+        <w:t xml:space="preserve"> W kolejnych latach</w:t>
+      </w:r>
+      <w:r>
+        <w:t>, napędzane wymaganiami rynku, firmy produkujące chipsety graficzne tworzyły coraz szybsze karty GPU, a</w:t>
+      </w:r>
+      <w:r>
+        <w:t xml:space="preserve"> </w:t>
+      </w:r>
+      <w:r>
+        <w:t xml:space="preserve">wzrost </w:t>
+      </w:r>
+      <w:r>
+        <w:t xml:space="preserve">wydajności </w:t>
+      </w:r>
+      <w:r>
+        <w:t>kart graficznych</w:t>
+      </w:r>
+      <w:r>
+        <w:t xml:space="preserve"> był zdecydowanie szybszy niż wzrost wydajności CPU</w:t>
+      </w:r>
+      <w:r>
+        <w:t>. O</w:t>
+      </w:r>
+      <w:r>
+        <w:t>becnie najszybsze</w:t>
+      </w:r>
+      <w:r>
+        <w:t xml:space="preserve"> procesory</w:t>
+      </w:r>
+      <w:r>
+        <w:t xml:space="preserve"> </w:t>
+      </w:r>
+      <w:r>
+        <w:t>C</w:t>
+      </w:r>
+      <w:r>
+        <w:t xml:space="preserve">PU </w:t>
+      </w:r>
+      <w:r>
+        <w:t>mają wydajność ok. 100 GigaFlops</w:t>
+      </w:r>
+      <w:r>
+        <w:rPr>
+          <w:rStyle w:val="Odwoanieprzypisudolnego"/>
+        </w:rPr>
+        <w:footnoteReference w:id="9"/>
+      </w:r>
+      <w:r>
+        <w:t xml:space="preserve">, a najszybsze </w:t>
+      </w:r>
+      <w:r>
+        <w:t>G</w:t>
+      </w:r>
+      <w:r>
+        <w:t xml:space="preserve">PU </w:t>
+      </w:r>
+      <w:r>
+        <w:t xml:space="preserve">osiągają </w:t>
+      </w:r>
+      <w:r>
+        <w:t>ok. 100</w:t>
+      </w:r>
+      <w:r>
+        <w:t>0</w:t>
+      </w:r>
+      <w:r>
+        <w:t xml:space="preserve"> GigaFlops</w:t>
+      </w:r>
+      <w:r>
+        <w:t>, mają dziesiątki rdzeni i zapewniają dużą możliwość zrównoleglania operacji</w:t>
+      </w:r>
+      <w:r>
+        <w:t>.</w:t>
+      </w:r>
+      <w:r>
+        <w:t xml:space="preserve"> </w:t>
+      </w:r>
+    </w:p>
+    <w:p>
+      <w:pPr>
+        <w:pStyle w:val="Nagwek3"/>
+      </w:pPr>
+      <w:bookmarkStart w:id="7" w:name="_Toc259090083"/>
+      <w:r>
+        <w:t>Różnice między CPU a GPU</w:t>
       </w:r>
       <w:bookmarkEnd w:id="7"/>
-      <w:r>
-        <w:t xml:space="preserve"> </w:t>
-      </w:r>
-    </w:p>
-    <w:p>
-      <w:r>
-        <w:t>Pierwsze karty graficzne do komputerów PC powstały ok. 30 lat temu i pozwalały tylko na wyświetlanie jednokolorowego tekstu</w:t>
-      </w:r>
-      <w:r>
-        <w:rPr>
-          <w:rStyle w:val="Odwoanieprzypisudolnego"/>
-        </w:rPr>
-        <w:footnoteReference w:id="7"/>
-      </w:r>
-      <w:r>
-        <w:t xml:space="preserve">. Niedługo po nich </w:t>
-      </w:r>
-      <w:r>
-        <w:t>pojawiły się udoskonalone wersje, które udostępniały możliwość wyświetlania dwuwymiarowego obrazu graficznego</w:t>
-      </w:r>
-      <w:r>
-        <w:t>, a kolejne wersje pozwalały na coraz wyższą rozdzielczość i ilość kolorów. W 1995 roku pojawiły się pierwsze karty graficzne przetwarzające również tryb 3D</w:t>
-      </w:r>
-      <w:r>
-        <w:rPr>
-          <w:rStyle w:val="Odwoanieprzypisudolnego"/>
-        </w:rPr>
-        <w:footnoteReference w:id="8"/>
-      </w:r>
-      <w:r>
-        <w:t>.</w:t>
-      </w:r>
-      <w:r>
-        <w:t xml:space="preserve"> W kolejnych latach</w:t>
-      </w:r>
-      <w:r>
-        <w:t>, napędzane wymaganiami rynku, firmy produkujące chipsety graficzne tworzyły coraz szybsze karty GPU, a</w:t>
-      </w:r>
-      <w:r>
-        <w:t xml:space="preserve"> </w:t>
-      </w:r>
-      <w:r>
-        <w:t xml:space="preserve">wzrost </w:t>
-      </w:r>
-      <w:r>
-        <w:t xml:space="preserve">wydajności </w:t>
-      </w:r>
-      <w:r>
-        <w:t>kart graficznych</w:t>
-      </w:r>
-      <w:r>
-        <w:t xml:space="preserve"> był zdecydowanie szybszy niż wzrost wydajności CPU</w:t>
-      </w:r>
-      <w:r>
-        <w:t>. O</w:t>
-      </w:r>
-      <w:r>
-        <w:t>becnie najszybsze</w:t>
-      </w:r>
-      <w:r>
-        <w:t xml:space="preserve"> procesory</w:t>
-      </w:r>
-      <w:r>
-        <w:t xml:space="preserve"> </w:t>
-      </w:r>
-      <w:r>
-        <w:t>C</w:t>
-      </w:r>
-      <w:r>
-        <w:t xml:space="preserve">PU </w:t>
-      </w:r>
-      <w:r>
-        <w:t>mają wydajność ok. 100 GigaFlops</w:t>
-      </w:r>
-      <w:r>
-        <w:rPr>
-          <w:rStyle w:val="Odwoanieprzypisudolnego"/>
-        </w:rPr>
-        <w:footnoteReference w:id="9"/>
-      </w:r>
-      <w:r>
-        <w:t xml:space="preserve">, a najszybsze </w:t>
-      </w:r>
-      <w:r>
-        <w:t>G</w:t>
-      </w:r>
-      <w:r>
-        <w:t xml:space="preserve">PU </w:t>
-      </w:r>
-      <w:r>
-        <w:t xml:space="preserve">osiągają </w:t>
-      </w:r>
-      <w:r>
-        <w:t>ok. 100</w:t>
-      </w:r>
-      <w:r>
-        <w:t>0</w:t>
-      </w:r>
-      <w:r>
-        <w:t xml:space="preserve"> GigaFlops</w:t>
-      </w:r>
-      <w:r>
-        <w:t>, mają dziesiątki rdzeni i zapewniają dużą możliwość zrównoleglania operacji</w:t>
-      </w:r>
-      <w:r>
-        <w:t>.</w:t>
-      </w:r>
-      <w:r>
-        <w:t xml:space="preserve"> </w:t>
-      </w:r>
-    </w:p>
-    <w:p>
-      <w:pPr>
-        <w:pStyle w:val="Nagwek3"/>
-      </w:pPr>
-      <w:bookmarkStart w:id="8" w:name="_Toc259090083"/>
-      <w:r>
-        <w:t>Różnice między CPU a GPU</w:t>
-      </w:r>
-      <w:bookmarkEnd w:id="8"/>
     </w:p>
     <w:p>
       <w:pPr>
@@ -10067,7 +10067,7 @@
           <w:color w:val="auto"/>
         </w:rPr>
       </w:pPr>
-      <w:bookmarkStart w:id="9" w:name="_Toc259089979"/>
+      <w:bookmarkStart w:id="8" w:name="_Toc259089979"/>
       <w:r>
         <w:t xml:space="preserve">Figure </w:t>
       </w:r>
@@ -10089,7 +10089,7 @@
         </w:rPr>
         <w:footnoteReference w:id="10"/>
       </w:r>
-      <w:bookmarkEnd w:id="9"/>
+      <w:bookmarkEnd w:id="8"/>
     </w:p>
     <w:p>
       <w:pPr>
@@ -10159,12 +10159,12 @@
       <w:pPr>
         <w:pStyle w:val="Nagwek3"/>
       </w:pPr>
-      <w:bookmarkStart w:id="10" w:name="_Toc259090084"/>
+      <w:bookmarkStart w:id="9" w:name="_Toc259090084"/>
       <w:r>
         <w:lastRenderedPageBreak/>
         <w:t>Struktura pamięci GPU</w:t>
       </w:r>
-      <w:bookmarkEnd w:id="10"/>
+      <w:bookmarkEnd w:id="9"/>
     </w:p>
     <w:p>
       <w:pPr>
@@ -10340,15 +10340,6 @@
     <w:p>
       <w:pPr>
         <w:pStyle w:val="Akapitzlist"/>
-        <w:pPrChange w:id="11" w:author="HP" w:date="2010-04-18T00:55:00Z">
-          <w:pPr>
-            <w:pStyle w:val="Akapitzlist"/>
-            <w:numPr>
-              <w:numId w:val="17"/>
-            </w:numPr>
-            <w:ind w:left="1429" w:hanging="360"/>
-          </w:pPr>
-        </w:pPrChange>
       </w:pPr>
       <w:r>
         <w:rPr>
@@ -10363,15 +10354,6 @@
     <w:p>
       <w:pPr>
         <w:pStyle w:val="Akapitzlist"/>
-        <w:pPrChange w:id="12" w:author="HP" w:date="2010-04-18T00:55:00Z">
-          <w:pPr>
-            <w:pStyle w:val="Akapitzlist"/>
-            <w:numPr>
-              <w:numId w:val="17"/>
-            </w:numPr>
-            <w:ind w:left="1429" w:hanging="360"/>
-          </w:pPr>
-        </w:pPrChange>
       </w:pPr>
       <w:r>
         <w:rPr>
@@ -10390,15 +10372,6 @@
     <w:p>
       <w:pPr>
         <w:pStyle w:val="Akapitzlist"/>
-        <w:pPrChange w:id="13" w:author="HP" w:date="2010-04-18T00:55:00Z">
-          <w:pPr>
-            <w:pStyle w:val="Akapitzlist"/>
-            <w:numPr>
-              <w:numId w:val="17"/>
-            </w:numPr>
-            <w:ind w:left="1429" w:hanging="360"/>
-          </w:pPr>
-        </w:pPrChange>
       </w:pPr>
       <w:r>
         <w:rPr>
@@ -10419,15 +10392,6 @@
     <w:p>
       <w:pPr>
         <w:pStyle w:val="Akapitzlist"/>
-        <w:pPrChange w:id="14" w:author="HP" w:date="2010-04-18T00:55:00Z">
-          <w:pPr>
-            <w:pStyle w:val="Akapitzlist"/>
-            <w:numPr>
-              <w:numId w:val="17"/>
-            </w:numPr>
-            <w:ind w:left="1429" w:hanging="360"/>
-          </w:pPr>
-        </w:pPrChange>
       </w:pPr>
       <w:r>
         <w:rPr>
@@ -10451,15 +10415,6 @@
     <w:p>
       <w:pPr>
         <w:pStyle w:val="Akapitzlist"/>
-        <w:pPrChange w:id="15" w:author="HP" w:date="2010-04-18T00:55:00Z">
-          <w:pPr>
-            <w:pStyle w:val="Akapitzlist"/>
-            <w:numPr>
-              <w:numId w:val="17"/>
-            </w:numPr>
-            <w:ind w:left="1429" w:hanging="360"/>
-          </w:pPr>
-        </w:pPrChange>
       </w:pPr>
       <w:r>
         <w:t xml:space="preserve"> </w:t>
@@ -10477,15 +10432,6 @@
     <w:p>
       <w:pPr>
         <w:pStyle w:val="Akapitzlist"/>
-        <w:pPrChange w:id="16" w:author="HP" w:date="2010-04-18T00:55:00Z">
-          <w:pPr>
-            <w:pStyle w:val="Akapitzlist"/>
-            <w:numPr>
-              <w:numId w:val="17"/>
-            </w:numPr>
-            <w:ind w:left="1429" w:hanging="360"/>
-          </w:pPr>
-        </w:pPrChange>
       </w:pPr>
       <w:r>
         <w:rPr>
@@ -10567,13 +10513,13 @@
       <w:pPr>
         <w:pStyle w:val="Nagwek2"/>
       </w:pPr>
-      <w:bookmarkStart w:id="17" w:name="_Technologie_GPGPU"/>
-      <w:bookmarkStart w:id="18" w:name="_Toc259090085"/>
-      <w:bookmarkEnd w:id="17"/>
+      <w:bookmarkStart w:id="10" w:name="_Technologie_GPGPU"/>
+      <w:bookmarkStart w:id="11" w:name="_Toc259090085"/>
+      <w:bookmarkEnd w:id="10"/>
       <w:r>
         <w:t>Technologie GPGPU</w:t>
       </w:r>
-      <w:bookmarkEnd w:id="18"/>
+      <w:bookmarkEnd w:id="11"/>
     </w:p>
     <w:p>
       <w:r>
@@ -10688,15 +10634,6 @@
     <w:p>
       <w:pPr>
         <w:pStyle w:val="Akapitzlist"/>
-        <w:pPrChange w:id="19" w:author="HP" w:date="2010-04-18T00:55:00Z">
-          <w:pPr>
-            <w:pStyle w:val="Akapitzlist"/>
-            <w:numPr>
-              <w:numId w:val="32"/>
-            </w:numPr>
-            <w:ind w:left="1429" w:hanging="360"/>
-          </w:pPr>
-        </w:pPrChange>
       </w:pPr>
       <w:r>
         <w:t>J</w:t>
@@ -10711,15 +10648,6 @@
     <w:p>
       <w:pPr>
         <w:pStyle w:val="Akapitzlist"/>
-        <w:pPrChange w:id="20" w:author="HP" w:date="2010-04-18T00:55:00Z">
-          <w:pPr>
-            <w:pStyle w:val="Akapitzlist"/>
-            <w:numPr>
-              <w:numId w:val="32"/>
-            </w:numPr>
-            <w:ind w:left="1429" w:hanging="360"/>
-          </w:pPr>
-        </w:pPrChange>
       </w:pPr>
       <w:r>
         <w:t>Wiele kart nie wspierało obsługi liczb zmiennoprzecinkowych nawet pojedynczej precyzji (32 bity)</w:t>
@@ -10734,15 +10662,6 @@
     <w:p>
       <w:pPr>
         <w:pStyle w:val="Akapitzlist"/>
-        <w:pPrChange w:id="21" w:author="HP" w:date="2010-04-18T00:55:00Z">
-          <w:pPr>
-            <w:pStyle w:val="Akapitzlist"/>
-            <w:numPr>
-              <w:numId w:val="32"/>
-            </w:numPr>
-            <w:ind w:left="1429" w:hanging="360"/>
-          </w:pPr>
-        </w:pPrChange>
       </w:pPr>
       <w:r>
         <w:t xml:space="preserve">Dopiero późniejsze karty graficzne pozwalały na </w:t>
@@ -11353,15 +11272,6 @@
     <w:p>
       <w:pPr>
         <w:pStyle w:val="Akapitzlist"/>
-        <w:pPrChange w:id="22" w:author="HP" w:date="2010-04-18T00:55:00Z">
-          <w:pPr>
-            <w:pStyle w:val="Akapitzlist"/>
-            <w:numPr>
-              <w:numId w:val="29"/>
-            </w:numPr>
-            <w:ind w:left="1069" w:hanging="360"/>
-          </w:pPr>
-        </w:pPrChange>
       </w:pPr>
       <w:r>
         <w:t>(Źródła tabeli – linki do stron NVidia, OpenCL, Stream)</w:t>
@@ -11426,15 +11336,6 @@
     <w:p>
       <w:pPr>
         <w:pStyle w:val="Akapitzlist"/>
-        <w:pPrChange w:id="23" w:author="HP" w:date="2010-04-18T00:55:00Z">
-          <w:pPr>
-            <w:pStyle w:val="Akapitzlist"/>
-            <w:numPr>
-              <w:numId w:val="33"/>
-            </w:numPr>
-            <w:ind w:left="1429" w:hanging="360"/>
-          </w:pPr>
-        </w:pPrChange>
       </w:pPr>
       <w:r>
         <w:t>Niektóre proje</w:t>
@@ -11458,15 +11359,6 @@
     <w:p>
       <w:pPr>
         <w:pStyle w:val="Akapitzlist"/>
-        <w:pPrChange w:id="24" w:author="HP" w:date="2010-04-18T00:55:00Z">
-          <w:pPr>
-            <w:pStyle w:val="Akapitzlist"/>
-            <w:numPr>
-              <w:numId w:val="33"/>
-            </w:numPr>
-            <w:ind w:left="1429" w:hanging="360"/>
-          </w:pPr>
-        </w:pPrChange>
       </w:pPr>
       <w:r>
         <w:lastRenderedPageBreak/>
@@ -11488,15 +11380,6 @@
     <w:p>
       <w:pPr>
         <w:pStyle w:val="Akapitzlist"/>
-        <w:pPrChange w:id="25" w:author="HP" w:date="2010-04-18T00:55:00Z">
-          <w:pPr>
-            <w:pStyle w:val="Akapitzlist"/>
-            <w:numPr>
-              <w:numId w:val="33"/>
-            </w:numPr>
-            <w:ind w:left="1429" w:hanging="360"/>
-          </w:pPr>
-        </w:pPrChange>
       </w:pPr>
       <w:r>
         <w:t>Powstał plugin do MATLABa, który wykonuje transformację Fouriera na GPU – osiągając kilkunastokrotne przyspieszenie</w:t>
@@ -11525,15 +11408,6 @@
     <w:p>
       <w:pPr>
         <w:pStyle w:val="Akapitzlist"/>
-        <w:pPrChange w:id="26" w:author="HP" w:date="2010-04-18T00:55:00Z">
-          <w:pPr>
-            <w:pStyle w:val="Akapitzlist"/>
-            <w:numPr>
-              <w:numId w:val="34"/>
-            </w:numPr>
-            <w:ind w:left="1429" w:hanging="360"/>
-          </w:pPr>
-        </w:pPrChange>
       </w:pPr>
       <w:r>
         <w:t>Powstało też wiele prac naukowych, w których opisano nowo stworzone programy wykonywane na GPU</w:t>
@@ -11557,15 +11431,6 @@
     <w:p>
       <w:pPr>
         <w:pStyle w:val="Akapitzlist"/>
-        <w:pPrChange w:id="27" w:author="HP" w:date="2010-04-18T00:55:00Z">
-          <w:pPr>
-            <w:pStyle w:val="Akapitzlist"/>
-            <w:numPr>
-              <w:numId w:val="34"/>
-            </w:numPr>
-            <w:ind w:left="1429" w:hanging="360"/>
-          </w:pPr>
-        </w:pPrChange>
       </w:pPr>
       <w:r>
         <w:t xml:space="preserve">Zintegrowanie NVIDIA CUDA do programów </w:t>
@@ -11588,15 +11453,6 @@
     <w:p>
       <w:pPr>
         <w:pStyle w:val="Akapitzlist"/>
-        <w:pPrChange w:id="28" w:author="HP" w:date="2010-04-18T00:55:00Z">
-          <w:pPr>
-            <w:pStyle w:val="Akapitzlist"/>
-            <w:numPr>
-              <w:numId w:val="34"/>
-            </w:numPr>
-            <w:ind w:left="1429" w:hanging="360"/>
-          </w:pPr>
-        </w:pPrChange>
       </w:pPr>
       <w:r>
         <w:t>Implementacja algorytmu segmentacji livewire</w:t>
@@ -11644,93 +11500,108 @@
       <w:pPr>
         <w:pStyle w:val="Nagwek2"/>
       </w:pPr>
-      <w:bookmarkStart w:id="29" w:name="_Toc259090086"/>
+      <w:bookmarkStart w:id="12" w:name="_Toc259090086"/>
       <w:r>
         <w:t>CUDA</w:t>
       </w:r>
-      <w:bookmarkEnd w:id="29"/>
-    </w:p>
-    <w:p>
-      <w:pPr>
-        <w:rPr>
-          <w:ins w:id="30" w:author="HP" w:date="2010-04-18T00:48:00Z"/>
-          <w:color w:val="auto"/>
-        </w:rPr>
-      </w:pPr>
-      <w:ins w:id="31" w:author="HP" w:date="2010-04-18T00:48:00Z">
+      <w:bookmarkEnd w:id="12"/>
+    </w:p>
+    <w:p>
+      <w:pPr>
+        <w:rPr>
+          <w:color w:val="auto"/>
+        </w:rPr>
+      </w:pPr>
+      <w:r>
+        <w:rPr>
+          <w:color w:val="auto"/>
+        </w:rPr>
+        <w:t xml:space="preserve">Najważniejszymi aspektami dla mnie przy wyborze </w:t>
+      </w:r>
+      <w:del w:id="13" w:author="HP" w:date="2010-04-18T00:58:00Z">
         <w:r>
           <w:rPr>
             <w:color w:val="auto"/>
           </w:rPr>
-          <w:t>Najważniejszymi aspektami dla mnie przy wyborze biblioteki była łatwość tworzenia kodu, przenośność oraz wsparcie ze strony twórców i osób korzystających z danej biblioteki. W związku z tym wybrałem technologię NVIDIA. Uważam, że był to dobry wybór – ani razu nie miałem problemu z rozwiązaniem żadnego problemu z tą biblioteką. Pomagała dokumentacja lub forum NV</w:t>
-        </w:r>
+          <w:delText xml:space="preserve">biblioteki </w:delText>
+        </w:r>
+      </w:del>
+      <w:ins w:id="14" w:author="HP" w:date="2010-04-18T00:58:00Z">
         <w:r>
           <w:rPr>
             <w:color w:val="auto"/>
           </w:rPr>
-          <w:t>I</w:t>
+          <w:t>framework GPGPU</w:t>
         </w:r>
         <w:r>
           <w:rPr>
             <w:color w:val="auto"/>
           </w:rPr>
-          <w:t>.</w:t>
+          <w:t xml:space="preserve"> </w:t>
         </w:r>
       </w:ins>
-    </w:p>
-    <w:p>
-      <w:pPr>
-        <w:rPr>
-          <w:ins w:id="32" w:author="HP" w:date="2010-04-18T00:48:00Z"/>
-          <w:color w:val="auto"/>
-        </w:rPr>
-      </w:pPr>
-    </w:p>
-    <w:p>
-      <w:pPr>
-        <w:rPr>
-          <w:ins w:id="33" w:author="HP" w:date="2010-04-18T00:48:00Z"/>
-          <w:color w:val="auto"/>
-        </w:rPr>
-      </w:pPr>
-    </w:p>
-    <w:p>
-      <w:pPr>
-        <w:rPr>
-          <w:ins w:id="34" w:author="HP" w:date="2010-04-18T00:46:00Z"/>
-          <w:color w:val="auto"/>
-        </w:rPr>
-      </w:pPr>
-      <w:ins w:id="35" w:author="HP" w:date="2010-04-18T00:46:00Z">
-        <w:r>
-          <w:rPr>
-            <w:color w:val="auto"/>
-          </w:rPr>
-          <w:lastRenderedPageBreak/>
-          <w:t>Głównym celem tej pracy magisterskiej jest stworzenie biblioteki obsługującej sieci neuronowe z wykorzystaniem CPU oraz GPU. Biblioteka miała umożliwić dodawanie obsługi różnych typów sieci neuronowych, oraz mieć zaimplementowany jeden z jej typów. Ja zaimplementowałem sieć MLP.</w:t>
-        </w:r>
-      </w:ins>
-    </w:p>
-    <w:p>
-      <w:pPr>
-        <w:rPr>
-          <w:ins w:id="36" w:author="HP" w:date="2010-04-18T00:46:00Z"/>
-          <w:color w:val="auto"/>
-        </w:rPr>
-      </w:pPr>
-      <w:ins w:id="37" w:author="HP" w:date="2010-04-18T00:46:00Z">
-        <w:r>
-          <w:rPr>
-            <w:color w:val="auto"/>
-          </w:rPr>
-          <w:t>Biblioteka została stworzona w języku C++, zostały stworzone wersje do kompilacji pod Visual Studio 2008 (wersja 32bit i 64bit) oraz G++ (wersja 32bit). Podczas pisania, głównie zwracałem uwagę na prędkość działania części GPU oraz na przenośność programu.</w:t>
-        </w:r>
-      </w:ins>
-    </w:p>
-    <w:p>
-      <w:pPr>
-        <w:rPr>
-          <w:ins w:id="38" w:author="HP" w:date="2010-04-18T00:46:00Z"/>
+      <w:r>
+        <w:rPr>
+          <w:color w:val="auto"/>
+        </w:rPr>
+        <w:t>była łatwość tworzenia kodu, przenośność oraz wsparcie ze strony twórców i osób korzystających z danej biblioteki. W związku z tym wybrałem technologię NVIDIA. Uważam, że był to dobry wybór – ani razu nie miałem problemu z rozwiązaniem żadnego problemu z tą biblioteką. Pomagała dokumentacja lub forum NV</w:t>
+      </w:r>
+      <w:r>
+        <w:rPr>
+          <w:color w:val="auto"/>
+        </w:rPr>
+        <w:t>I</w:t>
+      </w:r>
+      <w:r>
+        <w:rPr>
+          <w:color w:val="auto"/>
+        </w:rPr>
+        <w:t>.</w:t>
+      </w:r>
+    </w:p>
+    <w:p>
+      <w:pPr>
+        <w:rPr>
+          <w:color w:val="auto"/>
+        </w:rPr>
+      </w:pPr>
+    </w:p>
+    <w:p>
+      <w:pPr>
+        <w:rPr>
+          <w:color w:val="auto"/>
+        </w:rPr>
+      </w:pPr>
+    </w:p>
+    <w:p>
+      <w:pPr>
+        <w:rPr>
+          <w:color w:val="auto"/>
+        </w:rPr>
+      </w:pPr>
+      <w:r>
+        <w:rPr>
+          <w:color w:val="auto"/>
+        </w:rPr>
+        <w:t>Głównym celem tej pracy magisterskiej jest stworzenie biblioteki obsługującej sieci neuronowe z wykorzystaniem CPU oraz GPU. Biblioteka miała umożliwić dodawanie obsługi różnych typów sieci neuronowych, oraz mieć zaimplementowany jeden z jej typów. Ja zaimplementowałem sieć MLP.</w:t>
+      </w:r>
+    </w:p>
+    <w:p>
+      <w:pPr>
+        <w:rPr>
+          <w:color w:val="auto"/>
+        </w:rPr>
+      </w:pPr>
+      <w:r>
+        <w:rPr>
+          <w:color w:val="auto"/>
+        </w:rPr>
+        <w:t>Biblioteka została stworzona w języku C++, zostały stworzone wersje do kompilacji pod Visual Studio 2008 (wersja 32bit i 64bit) oraz G++ (wersja 32bit). Podczas pisania, głównie zwracałem uwagę na prędkość działania części GPU oraz na przenośność programu.</w:t>
+      </w:r>
+    </w:p>
+    <w:p>
+      <w:pPr>
+        <w:rPr>
           <w:rFonts w:eastAsiaTheme="majorEastAsia"/>
           <w:color w:val="auto"/>
         </w:rPr>
@@ -11739,7 +11610,6 @@
     <w:p>
       <w:pPr>
         <w:rPr>
-          <w:ins w:id="39" w:author="HP" w:date="2010-04-18T00:46:00Z"/>
           <w:rFonts w:eastAsiaTheme="majorEastAsia"/>
           <w:color w:val="auto"/>
         </w:rPr>
@@ -12384,11 +12254,11 @@
       <w:pPr>
         <w:pStyle w:val="Nagwek3"/>
       </w:pPr>
-      <w:bookmarkStart w:id="40" w:name="_Toc259090087"/>
+      <w:bookmarkStart w:id="15" w:name="_Toc259090087"/>
       <w:r>
         <w:t>Wprowadzenie do technologii</w:t>
       </w:r>
-      <w:bookmarkEnd w:id="40"/>
+      <w:bookmarkEnd w:id="15"/>
     </w:p>
     <w:p>
       <w:pPr>
@@ -12407,11 +12277,11 @@
       <w:pPr>
         <w:pStyle w:val="Nagwek4"/>
       </w:pPr>
-      <w:bookmarkStart w:id="41" w:name="_Toc259090088"/>
+      <w:bookmarkStart w:id="16" w:name="_Toc259090088"/>
       <w:r>
         <w:t>Wersje CUDA</w:t>
       </w:r>
-      <w:bookmarkEnd w:id="41"/>
+      <w:bookmarkEnd w:id="16"/>
     </w:p>
     <w:p>
       <w:pPr>
@@ -12452,11 +12322,11 @@
       <w:pPr>
         <w:pStyle w:val="Nagwek4"/>
       </w:pPr>
-      <w:bookmarkStart w:id="42" w:name="_Toc259090089"/>
+      <w:bookmarkStart w:id="17" w:name="_Toc259090089"/>
       <w:r>
         <w:t>Ograniczenia</w:t>
       </w:r>
-      <w:bookmarkEnd w:id="42"/>
+      <w:bookmarkEnd w:id="17"/>
       <w:r>
         <w:t xml:space="preserve"> </w:t>
       </w:r>
@@ -12541,14 +12411,14 @@
       <w:pPr>
         <w:pStyle w:val="Nagwek3"/>
       </w:pPr>
-      <w:bookmarkStart w:id="43" w:name="_Toc259090090"/>
+      <w:bookmarkStart w:id="18" w:name="_Toc259090090"/>
       <w:r>
         <w:t xml:space="preserve">Model architektury </w:t>
       </w:r>
       <w:r>
         <w:t>CUDA</w:t>
       </w:r>
-      <w:bookmarkEnd w:id="43"/>
+      <w:bookmarkEnd w:id="18"/>
     </w:p>
     <w:p>
       <w:pPr>
@@ -12586,12 +12456,12 @@
       <w:pPr>
         <w:pStyle w:val="Nagwek3"/>
       </w:pPr>
-      <w:bookmarkStart w:id="44" w:name="_Toc259090091"/>
+      <w:bookmarkStart w:id="19" w:name="_Toc259090091"/>
       <w:r>
         <w:lastRenderedPageBreak/>
         <w:t>Komunikacja między wątkami</w:t>
       </w:r>
-      <w:bookmarkEnd w:id="44"/>
+      <w:bookmarkEnd w:id="19"/>
     </w:p>
     <w:p>
       <w:pPr>
@@ -12636,11 +12506,11 @@
       <w:pPr>
         <w:pStyle w:val="Nagwek3"/>
       </w:pPr>
-      <w:bookmarkStart w:id="45" w:name="_Toc259090092"/>
+      <w:bookmarkStart w:id="20" w:name="_Toc259090092"/>
       <w:r>
         <w:t>Proces wykonania programu CUDA</w:t>
       </w:r>
-      <w:bookmarkEnd w:id="45"/>
+      <w:bookmarkEnd w:id="20"/>
       <w:r>
         <w:t xml:space="preserve"> </w:t>
       </w:r>
@@ -12668,11 +12538,11 @@
       <w:pPr>
         <w:pStyle w:val="Nagwek3"/>
       </w:pPr>
-      <w:bookmarkStart w:id="46" w:name="_Toc259090093"/>
+      <w:bookmarkStart w:id="21" w:name="_Toc259090093"/>
       <w:r>
         <w:t>Przykład kodu</w:t>
       </w:r>
-      <w:bookmarkEnd w:id="46"/>
+      <w:bookmarkEnd w:id="21"/>
     </w:p>
     <w:p>
       <w:pPr>
@@ -12709,114 +12579,114 @@
       <w:pPr>
         <w:pStyle w:val="Nagwek1"/>
       </w:pPr>
-      <w:bookmarkStart w:id="47" w:name="_Sztuczne_sieci_neuronowe"/>
-      <w:bookmarkStart w:id="48" w:name="_Toc259090094"/>
-      <w:bookmarkEnd w:id="47"/>
+      <w:bookmarkStart w:id="22" w:name="_Sztuczne_sieci_neuronowe"/>
+      <w:bookmarkStart w:id="23" w:name="_Toc259090094"/>
+      <w:bookmarkEnd w:id="22"/>
       <w:r>
         <w:lastRenderedPageBreak/>
         <w:t>Sztuczne sieci neuronowe</w:t>
       </w:r>
-      <w:bookmarkEnd w:id="48"/>
+      <w:bookmarkEnd w:id="23"/>
     </w:p>
     <w:p>
       <w:pPr>
         <w:pStyle w:val="Nagwek2"/>
       </w:pPr>
-      <w:bookmarkStart w:id="49" w:name="_Toc259090095"/>
+      <w:bookmarkStart w:id="24" w:name="_Toc259090095"/>
       <w:r>
         <w:t>Wprowadzenie</w:t>
       </w:r>
-      <w:bookmarkEnd w:id="49"/>
+      <w:bookmarkEnd w:id="24"/>
     </w:p>
     <w:p>
       <w:pPr>
         <w:pStyle w:val="Nagwek2"/>
       </w:pPr>
-      <w:bookmarkStart w:id="50" w:name="_Toc259090096"/>
+      <w:bookmarkStart w:id="25" w:name="_Toc259090096"/>
       <w:r>
         <w:t>Model neuronu</w:t>
       </w:r>
-      <w:bookmarkEnd w:id="50"/>
+      <w:bookmarkEnd w:id="25"/>
     </w:p>
     <w:p>
       <w:pPr>
         <w:pStyle w:val="Nagwek3"/>
       </w:pPr>
-      <w:bookmarkStart w:id="51" w:name="_Toc259090097"/>
+      <w:bookmarkStart w:id="26" w:name="_Toc259090097"/>
       <w:r>
         <w:t>Neuron biologiczny</w:t>
       </w:r>
-      <w:bookmarkEnd w:id="51"/>
+      <w:bookmarkEnd w:id="26"/>
     </w:p>
     <w:p>
       <w:pPr>
         <w:pStyle w:val="Nagwek3"/>
       </w:pPr>
-      <w:bookmarkStart w:id="52" w:name="_Toc259090098"/>
+      <w:bookmarkStart w:id="27" w:name="_Toc259090098"/>
       <w:r>
         <w:t>Sztuczny neuron</w:t>
       </w:r>
-      <w:bookmarkEnd w:id="52"/>
+      <w:bookmarkEnd w:id="27"/>
     </w:p>
     <w:p>
       <w:pPr>
         <w:pStyle w:val="Nagwek3"/>
       </w:pPr>
-      <w:bookmarkStart w:id="53" w:name="_Toc259090099"/>
+      <w:bookmarkStart w:id="28" w:name="_Toc259090099"/>
       <w:r>
         <w:t>Funkcja aktywacji, neuron nieliniowy</w:t>
       </w:r>
-      <w:bookmarkEnd w:id="53"/>
+      <w:bookmarkEnd w:id="28"/>
     </w:p>
     <w:p>
       <w:pPr>
         <w:pStyle w:val="Nagwek2"/>
       </w:pPr>
-      <w:bookmarkStart w:id="54" w:name="_Toc259090100"/>
+      <w:bookmarkStart w:id="29" w:name="_Toc259090100"/>
       <w:r>
         <w:t>Architektury sieci neuronowych</w:t>
       </w:r>
-      <w:bookmarkEnd w:id="54"/>
+      <w:bookmarkEnd w:id="29"/>
     </w:p>
     <w:p>
       <w:pPr>
         <w:pStyle w:val="Nagwek3"/>
       </w:pPr>
-      <w:bookmarkStart w:id="55" w:name="_Toc259090101"/>
+      <w:bookmarkStart w:id="30" w:name="_Toc259090101"/>
       <w:r>
         <w:t>Jednokierunkowe</w:t>
       </w:r>
-      <w:bookmarkEnd w:id="55"/>
+      <w:bookmarkEnd w:id="30"/>
     </w:p>
     <w:p>
       <w:pPr>
         <w:pStyle w:val="Nagwek3"/>
       </w:pPr>
-      <w:bookmarkStart w:id="56" w:name="_Toc259090102"/>
+      <w:bookmarkStart w:id="31" w:name="_Toc259090102"/>
       <w:r>
         <w:t>Rekurencyjne</w:t>
       </w:r>
-      <w:bookmarkEnd w:id="56"/>
+      <w:bookmarkEnd w:id="31"/>
     </w:p>
     <w:p>
       <w:pPr>
         <w:pStyle w:val="Nagwek3"/>
       </w:pPr>
-      <w:bookmarkStart w:id="57" w:name="_Toc259090103"/>
+      <w:bookmarkStart w:id="32" w:name="_Toc259090103"/>
       <w:r>
         <w:t>Sieci komórkowe</w:t>
       </w:r>
-      <w:bookmarkEnd w:id="57"/>
+      <w:bookmarkEnd w:id="32"/>
     </w:p>
     <w:p>
       <w:pPr>
         <w:pStyle w:val="Nagwek2"/>
       </w:pPr>
-      <w:bookmarkStart w:id="58" w:name="_Toc259090104"/>
+      <w:bookmarkStart w:id="33" w:name="_Toc259090104"/>
       <w:r>
         <w:t>Zastosowanie sztucznych sieci neuronowych</w:t>
       </w:r>
-      <w:bookmarkEnd w:id="58"/>
+      <w:bookmarkEnd w:id="33"/>
     </w:p>
     <w:p>
       <w:pPr>
@@ -12835,37 +12705,37 @@
       <w:pPr>
         <w:pStyle w:val="Nagwek2"/>
       </w:pPr>
-      <w:bookmarkStart w:id="59" w:name="_Toc259090105"/>
+      <w:bookmarkStart w:id="34" w:name="_Toc259090105"/>
       <w:r>
         <w:t>Metody uczenia</w:t>
       </w:r>
-      <w:bookmarkEnd w:id="59"/>
+      <w:bookmarkEnd w:id="34"/>
     </w:p>
     <w:p>
       <w:pPr>
         <w:pStyle w:val="Nagwek3"/>
       </w:pPr>
-      <w:bookmarkStart w:id="60" w:name="_Toc259090106"/>
+      <w:bookmarkStart w:id="35" w:name="_Toc259090106"/>
       <w:r>
         <w:t>U</w:t>
       </w:r>
       <w:r>
         <w:t>czenie nadzorowane</w:t>
       </w:r>
-      <w:bookmarkEnd w:id="60"/>
+      <w:bookmarkEnd w:id="35"/>
     </w:p>
     <w:p>
       <w:pPr>
         <w:pStyle w:val="Nagwek4"/>
       </w:pPr>
-      <w:bookmarkStart w:id="61" w:name="_Toc259090107"/>
+      <w:bookmarkStart w:id="36" w:name="_Toc259090107"/>
       <w:r>
         <w:t>Z</w:t>
       </w:r>
       <w:r>
         <w:t xml:space="preserve"> nauczycielem</w:t>
       </w:r>
-      <w:bookmarkEnd w:id="61"/>
+      <w:bookmarkEnd w:id="36"/>
     </w:p>
     <w:p>
       <w:pPr>
@@ -12885,53 +12755,53 @@
       <w:pPr>
         <w:pStyle w:val="Nagwek4"/>
       </w:pPr>
-      <w:bookmarkStart w:id="62" w:name="_Toc259090108"/>
+      <w:bookmarkStart w:id="37" w:name="_Toc259090108"/>
       <w:r>
         <w:t>Z</w:t>
       </w:r>
       <w:r>
         <w:t xml:space="preserve"> krytykiem</w:t>
       </w:r>
-      <w:bookmarkEnd w:id="62"/>
+      <w:bookmarkEnd w:id="37"/>
     </w:p>
     <w:p>
       <w:pPr>
         <w:pStyle w:val="Nagwek3"/>
       </w:pPr>
-      <w:bookmarkStart w:id="63" w:name="_Toc259090109"/>
+      <w:bookmarkStart w:id="38" w:name="_Toc259090109"/>
       <w:r>
         <w:t>U</w:t>
       </w:r>
       <w:r>
         <w:t>czenie nienadzorowane</w:t>
       </w:r>
-      <w:bookmarkEnd w:id="63"/>
+      <w:bookmarkEnd w:id="38"/>
     </w:p>
     <w:p>
       <w:pPr>
         <w:pStyle w:val="Nagwek4"/>
       </w:pPr>
-      <w:bookmarkStart w:id="64" w:name="_Toc259090110"/>
+      <w:bookmarkStart w:id="39" w:name="_Toc259090110"/>
       <w:r>
         <w:t>S</w:t>
       </w:r>
       <w:r>
         <w:t>amoorganizujące się mapy</w:t>
       </w:r>
-      <w:bookmarkEnd w:id="64"/>
+      <w:bookmarkEnd w:id="39"/>
     </w:p>
     <w:p>
       <w:pPr>
         <w:pStyle w:val="Nagwek4"/>
       </w:pPr>
-      <w:bookmarkStart w:id="65" w:name="_Toc259090111"/>
+      <w:bookmarkStart w:id="40" w:name="_Toc259090111"/>
       <w:r>
         <w:t>K</w:t>
       </w:r>
       <w:r>
         <w:t>onkurencyjne</w:t>
       </w:r>
-      <w:bookmarkEnd w:id="65"/>
+      <w:bookmarkEnd w:id="40"/>
     </w:p>
     <w:p>
       <w:pPr>
@@ -12963,14 +12833,14 @@
       <w:pPr>
         <w:pStyle w:val="Nagwek1"/>
       </w:pPr>
-      <w:bookmarkStart w:id="66" w:name="_Implementacja_sztucznych_sieci"/>
-      <w:bookmarkStart w:id="67" w:name="_Toc259090112"/>
-      <w:bookmarkEnd w:id="66"/>
+      <w:bookmarkStart w:id="41" w:name="_Implementacja_sztucznych_sieci"/>
+      <w:bookmarkStart w:id="42" w:name="_Toc259090112"/>
+      <w:bookmarkEnd w:id="41"/>
       <w:r>
         <w:lastRenderedPageBreak/>
         <w:t>Implementacja sztucznych sieci neuronowych na GPU</w:t>
       </w:r>
-      <w:bookmarkEnd w:id="67"/>
+      <w:bookmarkEnd w:id="42"/>
     </w:p>
     <w:p>
       <w:pPr>
@@ -12989,21 +12859,21 @@
       <w:pPr>
         <w:pStyle w:val="Nagwek2"/>
       </w:pPr>
-      <w:bookmarkStart w:id="68" w:name="_Toc259090113"/>
+      <w:bookmarkStart w:id="43" w:name="_Toc259090113"/>
       <w:r>
         <w:t>Sieć neuronowa z punktu widzenia programisty</w:t>
       </w:r>
-      <w:bookmarkEnd w:id="68"/>
+      <w:bookmarkEnd w:id="43"/>
     </w:p>
     <w:p>
       <w:pPr>
         <w:pStyle w:val="Nagwek3"/>
       </w:pPr>
-      <w:bookmarkStart w:id="69" w:name="_Toc259090114"/>
+      <w:bookmarkStart w:id="44" w:name="_Toc259090114"/>
       <w:r>
         <w:t>Struktury danych w sieciach neuronowych</w:t>
       </w:r>
-      <w:bookmarkEnd w:id="69"/>
+      <w:bookmarkEnd w:id="44"/>
     </w:p>
     <w:p>
       <w:pPr>
@@ -13022,11 +12892,11 @@
       <w:pPr>
         <w:pStyle w:val="Nagwek3"/>
       </w:pPr>
-      <w:bookmarkStart w:id="70" w:name="_Toc259090115"/>
+      <w:bookmarkStart w:id="45" w:name="_Toc259090115"/>
       <w:r>
         <w:t>Użyte algorytmy</w:t>
       </w:r>
-      <w:bookmarkEnd w:id="70"/>
+      <w:bookmarkEnd w:id="45"/>
     </w:p>
     <w:p>
       <w:pPr>
@@ -13051,21 +12921,21 @@
       <w:pPr>
         <w:pStyle w:val="Nagwek2"/>
       </w:pPr>
-      <w:bookmarkStart w:id="71" w:name="_Toc259090116"/>
+      <w:bookmarkStart w:id="46" w:name="_Toc259090116"/>
       <w:r>
         <w:t>Zastosowanie GPU w sztucznych sieciach neuronowych</w:t>
       </w:r>
-      <w:bookmarkEnd w:id="71"/>
+      <w:bookmarkEnd w:id="46"/>
     </w:p>
     <w:p>
       <w:pPr>
         <w:pStyle w:val="Nagwek3"/>
       </w:pPr>
-      <w:bookmarkStart w:id="72" w:name="_Toc259090117"/>
+      <w:bookmarkStart w:id="47" w:name="_Toc259090117"/>
       <w:r>
         <w:t>Zrównoleglenie operacji na sieciach neuronowych</w:t>
       </w:r>
-      <w:bookmarkEnd w:id="72"/>
+      <w:bookmarkEnd w:id="47"/>
     </w:p>
     <w:p>
       <w:pPr>
@@ -13087,11 +12957,11 @@
           <w:color w:val="auto"/>
         </w:rPr>
       </w:pPr>
-      <w:bookmarkStart w:id="73" w:name="_Toc259090118"/>
+      <w:bookmarkStart w:id="48" w:name="_Toc259090118"/>
       <w:r>
         <w:t>Wewnętrzne  struktury danych GPU</w:t>
       </w:r>
-      <w:bookmarkEnd w:id="73"/>
+      <w:bookmarkEnd w:id="48"/>
       <w:r>
         <w:t xml:space="preserve"> </w:t>
       </w:r>
@@ -13113,11 +12983,11 @@
       <w:pPr>
         <w:pStyle w:val="Nagwek3"/>
       </w:pPr>
-      <w:bookmarkStart w:id="74" w:name="_Toc259090119"/>
+      <w:bookmarkStart w:id="49" w:name="_Toc259090119"/>
       <w:r>
         <w:t>Istniejące rozwiązania software’owe</w:t>
       </w:r>
-      <w:bookmarkEnd w:id="74"/>
+      <w:bookmarkEnd w:id="49"/>
     </w:p>
     <w:p>
       <w:pPr>
@@ -13148,14 +13018,14 @@
       <w:pPr>
         <w:pStyle w:val="Nagwek1"/>
       </w:pPr>
-      <w:bookmarkStart w:id="75" w:name="_Biblioteka_CNL"/>
-      <w:bookmarkStart w:id="76" w:name="_Toc259090120"/>
-      <w:bookmarkEnd w:id="75"/>
+      <w:bookmarkStart w:id="50" w:name="_Biblioteka_CNL"/>
+      <w:bookmarkStart w:id="51" w:name="_Toc259090120"/>
+      <w:bookmarkEnd w:id="50"/>
       <w:r>
         <w:lastRenderedPageBreak/>
         <w:t>Biblioteka CNL</w:t>
       </w:r>
-      <w:bookmarkEnd w:id="76"/>
+      <w:bookmarkEnd w:id="51"/>
     </w:p>
     <w:p>
       <w:pPr>
@@ -13236,11 +13106,11 @@
       <w:pPr>
         <w:pStyle w:val="Nagwek2"/>
       </w:pPr>
-      <w:bookmarkStart w:id="77" w:name="_Toc259090121"/>
+      <w:bookmarkStart w:id="52" w:name="_Toc259090121"/>
       <w:r>
         <w:t>Zakres programu</w:t>
       </w:r>
-      <w:bookmarkEnd w:id="77"/>
+      <w:bookmarkEnd w:id="52"/>
     </w:p>
     <w:p>
       <w:pPr>
@@ -13284,11 +13154,11 @@
       <w:pPr>
         <w:pStyle w:val="Nagwek3"/>
       </w:pPr>
-      <w:bookmarkStart w:id="78" w:name="_Toc259090122"/>
+      <w:bookmarkStart w:id="53" w:name="_Toc259090122"/>
       <w:r>
         <w:t>Ogólny projekt aplikacji</w:t>
       </w:r>
-      <w:bookmarkEnd w:id="78"/>
+      <w:bookmarkEnd w:id="53"/>
       <w:r>
         <w:t xml:space="preserve"> </w:t>
       </w:r>
@@ -13296,7 +13166,6 @@
     <w:p>
       <w:pPr>
         <w:rPr>
-          <w:ins w:id="79" w:author="HP" w:date="2010-04-17T20:22:00Z"/>
           <w:color w:val="auto"/>
         </w:rPr>
       </w:pPr>
@@ -13318,247 +13187,93 @@
         </w:rPr>
         <w:t xml:space="preserve"> i działającej tylko na kartach graficznych tej firmy, serii 8000 i wyższych. </w:t>
       </w:r>
-      <w:del w:id="80" w:author="HP" w:date="2010-04-18T00:48:00Z">
-        <w:r>
-          <w:rPr>
-            <w:color w:val="auto"/>
-          </w:rPr>
-          <w:delText xml:space="preserve">W momencie decyzji o rodzaju biblioteki GPU, na rynku były dostępne 3 </w:delText>
-        </w:r>
-      </w:del>
-      <w:del w:id="81" w:author="HP" w:date="2010-04-17T20:20:00Z">
-        <w:r>
-          <w:rPr>
-            <w:color w:val="auto"/>
-          </w:rPr>
-          <w:delText xml:space="preserve">biblioteki </w:delText>
-        </w:r>
-      </w:del>
-      <w:del w:id="82" w:author="HP" w:date="2010-04-18T00:48:00Z">
-        <w:r>
-          <w:rPr>
-            <w:color w:val="auto"/>
-          </w:rPr>
-          <w:delText xml:space="preserve">tego typu: OpenCL, </w:delText>
-        </w:r>
-        <w:r>
-          <w:rPr>
-            <w:color w:val="auto"/>
-          </w:rPr>
-          <w:delText xml:space="preserve">NVIDIA </w:delText>
-        </w:r>
-        <w:r>
-          <w:rPr>
-            <w:color w:val="auto"/>
-          </w:rPr>
-          <w:delText>CUDA, ATI</w:delText>
-        </w:r>
-        <w:r>
-          <w:rPr>
-            <w:color w:val="auto"/>
-          </w:rPr>
-          <w:delText xml:space="preserve"> </w:delText>
-        </w:r>
-        <w:r>
-          <w:rPr>
-            <w:color w:val="auto"/>
-          </w:rPr>
-          <w:delText>Stream</w:delText>
-        </w:r>
-        <w:r>
-          <w:rPr>
-            <w:color w:val="auto"/>
-          </w:rPr>
-          <w:delText xml:space="preserve">. </w:delText>
-        </w:r>
-      </w:del>
-    </w:p>
-    <w:p>
-      <w:pPr>
-        <w:rPr>
-          <w:del w:id="83" w:author="HP" w:date="2010-04-17T20:22:00Z"/>
-          <w:color w:val="auto"/>
-        </w:rPr>
-      </w:pPr>
-      <w:del w:id="84" w:author="HP" w:date="2010-04-17T20:21:00Z">
-        <w:r>
-          <w:rPr>
-            <w:color w:val="auto"/>
-          </w:rPr>
-          <w:delText xml:space="preserve">Poniżej jest tabela wyszczególniająca różne aspekty tych trzech </w:delText>
-        </w:r>
-        <w:r>
-          <w:rPr>
-            <w:color w:val="auto"/>
-          </w:rPr>
-          <w:delText>bibliotek.</w:delText>
-        </w:r>
-      </w:del>
-    </w:p>
-    <w:p>
-      <w:pPr>
-        <w:rPr>
-          <w:del w:id="85" w:author="HP" w:date="2010-04-17T20:22:00Z"/>
-          <w:color w:val="auto"/>
-        </w:rPr>
-      </w:pPr>
-      <w:del w:id="86" w:author="HP" w:date="2010-04-17T20:22:00Z">
-        <w:r>
-          <w:rPr>
-            <w:color w:val="auto"/>
-          </w:rPr>
-          <w:delText>// tu była tabela. Jest teraz wyzej.</w:delText>
-        </w:r>
-      </w:del>
-    </w:p>
-    <w:p>
-      <w:pPr>
-        <w:rPr>
-          <w:color w:val="auto"/>
-        </w:rPr>
-      </w:pPr>
-    </w:p>
-    <w:p>
-      <w:pPr>
-        <w:rPr>
-          <w:del w:id="87" w:author="HP" w:date="2010-04-18T00:48:00Z"/>
-          <w:color w:val="auto"/>
-        </w:rPr>
-      </w:pPr>
-      <w:del w:id="88" w:author="HP" w:date="2010-04-18T00:48:00Z">
-        <w:r>
-          <w:rPr>
-            <w:color w:val="auto"/>
-          </w:rPr>
-          <w:delText xml:space="preserve">Najważniejszymi aspektami dla mnie przy wyborze biblioteki </w:delText>
-        </w:r>
-        <w:r>
-          <w:rPr>
-            <w:color w:val="auto"/>
-          </w:rPr>
-          <w:delText>była łatwość tworzenia kodu, przenośność oraz wsparcie ze strony twórców i osób korzystających z danej biblioteki. W związku z tym wybrałem technologię N</w:delText>
-        </w:r>
-        <w:r>
-          <w:rPr>
-            <w:color w:val="auto"/>
-          </w:rPr>
-          <w:delText>VIDIA</w:delText>
-        </w:r>
-        <w:r>
-          <w:rPr>
-            <w:color w:val="auto"/>
-          </w:rPr>
-          <w:delText xml:space="preserve">. Uważam, że był to dobry wybór – ani razu nie miałem problemu </w:delText>
-        </w:r>
-        <w:r>
-          <w:rPr>
-            <w:color w:val="auto"/>
-          </w:rPr>
-          <w:delText>z rozwiązaniem żadnego problemu</w:delText>
-        </w:r>
-        <w:r>
-          <w:rPr>
-            <w:color w:val="auto"/>
-          </w:rPr>
-          <w:delText xml:space="preserve"> z tą biblioteką. Pomagała dokumentacja lub forum </w:delText>
-        </w:r>
-      </w:del>
-      <w:del w:id="89" w:author="HP" w:date="2010-04-18T00:46:00Z">
-        <w:r>
-          <w:rPr>
-            <w:color w:val="auto"/>
-          </w:rPr>
-          <w:delText>NVidia</w:delText>
-        </w:r>
-      </w:del>
-      <w:del w:id="90" w:author="HP" w:date="2010-04-18T00:48:00Z">
-        <w:r>
-          <w:rPr>
-            <w:color w:val="auto"/>
-          </w:rPr>
-          <w:delText>.</w:delText>
-        </w:r>
-      </w:del>
-    </w:p>
-    <w:p>
-      <w:pPr>
-        <w:rPr>
-          <w:color w:val="auto"/>
-        </w:rPr>
-      </w:pPr>
-      <w:r>
-        <w:rPr>
-          <w:color w:val="auto"/>
-        </w:rPr>
-        <w:t xml:space="preserve">W założeniu program miał umożliwić obliczanie wyników sieci tylko za pomocą GPU, ale wolałem dodać możliwość wykonywania tych samych operacji na CPU. </w:t>
+    </w:p>
+    <w:p>
+      <w:pPr>
+        <w:rPr>
+          <w:color w:val="auto"/>
+        </w:rPr>
+      </w:pPr>
+    </w:p>
+    <w:p>
+      <w:pPr>
+        <w:rPr>
+          <w:color w:val="auto"/>
+        </w:rPr>
+      </w:pPr>
+      <w:r>
+        <w:rPr>
+          <w:color w:val="auto"/>
+        </w:rPr>
+        <w:t xml:space="preserve">W założeniu program miał umożliwić obliczanie wyników sieci tylko za pomocą GPU, ale wolałem dodać możliwość wykonywania tych samych operacji na CPU. Zdecydowałem się na to, ponieważ </w:t>
+      </w:r>
+      <w:r>
+        <w:rPr>
+          <w:color w:val="auto"/>
+        </w:rPr>
+        <w:t xml:space="preserve">wg. mnie to jest najlepszy sposób na określenie, czy część GPU działa poprawnie. Inny możliwy sposób sprawdzania poprawności </w:t>
+      </w:r>
+      <w:r>
+        <w:rPr>
+          <w:color w:val="auto"/>
+        </w:rPr>
+        <w:t xml:space="preserve">obliczeń na GPU </w:t>
+      </w:r>
+      <w:r>
+        <w:rPr>
+          <w:color w:val="auto"/>
+        </w:rPr>
+        <w:t xml:space="preserve">to np. stworzenie sieci </w:t>
+      </w:r>
+      <w:r>
+        <w:rPr>
+          <w:color w:val="auto"/>
+        </w:rPr>
+        <w:t xml:space="preserve">o tej samej strukturze w jakimś znanym programie do obsługi sieci neuronowych. Jednak </w:t>
+      </w:r>
+      <w:r>
+        <w:rPr>
+          <w:color w:val="auto"/>
+        </w:rPr>
+        <w:t>jak dla mnie dużo łatwiejsze debugowanie jest w przypadku, kiedy sam napiszę część CPU. Można wtedy wstawić punkty logowania w podobnych miejscach, co pomaga zauważać błędy.</w:t>
+      </w:r>
+    </w:p>
+    <w:p>
+      <w:pPr>
+        <w:rPr>
+          <w:color w:val="auto"/>
+        </w:rPr>
+      </w:pPr>
+      <w:r>
+        <w:rPr>
+          <w:color w:val="auto"/>
+        </w:rPr>
+        <w:t xml:space="preserve">Innym z założeń </w:t>
+      </w:r>
+      <w:r>
+        <w:rPr>
+          <w:color w:val="auto"/>
+        </w:rPr>
+        <w:t>było to, żeby biblioteka była łatwo rozszerzalna o obsługę nowych rodzajów sieci neuronowych</w:t>
+      </w:r>
+      <w:r>
+        <w:rPr>
+          <w:color w:val="auto"/>
+        </w:rPr>
+        <w:t xml:space="preserve"> ( innych niż MLP, którą już zaimplementowałem). Wiele implementacji sieci neuronowych posiada </w:t>
+      </w:r>
+      <w:r>
+        <w:rPr>
+          <w:color w:val="auto"/>
+        </w:rPr>
+        <w:t xml:space="preserve">połączone implementacje sieci </w:t>
       </w:r>
       <w:r>
         <w:rPr>
           <w:color w:val="auto"/>
         </w:rPr>
         <w:lastRenderedPageBreak/>
-        <w:t xml:space="preserve">Zdecydowałem się na to, ponieważ </w:t>
-      </w:r>
-      <w:r>
-        <w:rPr>
-          <w:color w:val="auto"/>
-        </w:rPr>
-        <w:t xml:space="preserve">wg. mnie to jest najlepszy sposób na określenie, czy część GPU działa poprawnie. Inny możliwy sposób sprawdzania poprawności </w:t>
-      </w:r>
-      <w:r>
-        <w:rPr>
-          <w:color w:val="auto"/>
-        </w:rPr>
-        <w:t xml:space="preserve">obliczeń na GPU </w:t>
-      </w:r>
-      <w:r>
-        <w:rPr>
-          <w:color w:val="auto"/>
-        </w:rPr>
-        <w:t xml:space="preserve">to np. stworzenie sieci </w:t>
-      </w:r>
-      <w:r>
-        <w:rPr>
-          <w:color w:val="auto"/>
-        </w:rPr>
-        <w:t xml:space="preserve">o tej samej strukturze w jakimś znanym programie do obsługi sieci neuronowych. Jednak </w:t>
-      </w:r>
-      <w:r>
-        <w:rPr>
-          <w:color w:val="auto"/>
-        </w:rPr>
-        <w:t>jak dla mnie dużo łatwiejsze debugowanie jest w przypadku, kiedy sam napiszę część CPU. Można wtedy wstawić punkty logowania w podobnych miejscach, co pomaga zauważać błędy.</w:t>
-      </w:r>
-    </w:p>
-    <w:p>
-      <w:pPr>
-        <w:rPr>
-          <w:color w:val="auto"/>
-        </w:rPr>
-      </w:pPr>
-      <w:r>
-        <w:rPr>
-          <w:color w:val="auto"/>
-        </w:rPr>
-        <w:t xml:space="preserve">Innym z założeń </w:t>
-      </w:r>
-      <w:r>
-        <w:rPr>
-          <w:color w:val="auto"/>
-        </w:rPr>
-        <w:t>było to, żeby biblioteka była łatwo rozszerzalna o obsługę nowych rodzajów sieci neuronowych</w:t>
-      </w:r>
-      <w:r>
-        <w:rPr>
-          <w:color w:val="auto"/>
-        </w:rPr>
-        <w:t xml:space="preserve"> ( innych niż MLP, którą już zaimplementowałem). Wiele implementacji sieci neuronowych posiada </w:t>
-      </w:r>
-      <w:r>
-        <w:rPr>
-          <w:color w:val="auto"/>
-        </w:rPr>
-        <w:t xml:space="preserve">połączone implementacje sieci neuronowej oraz zestawu testów wykonywanego na tej sieci. Ja oddzieliłem te 2 części – dodanie nowego rodzaju sieci nie będzie ingerować w część </w:t>
+        <w:t xml:space="preserve">neuronowej oraz zestawu testów wykonywanego na tej sieci. Ja oddzieliłem te 2 części – dodanie nowego rodzaju sieci nie będzie ingerować w część </w:t>
       </w:r>
       <w:r>
         <w:rPr>
@@ -13825,11 +13540,11 @@
       <w:pPr>
         <w:pStyle w:val="Nagwek3"/>
       </w:pPr>
-      <w:bookmarkStart w:id="91" w:name="_Toc259090123"/>
+      <w:bookmarkStart w:id="54" w:name="_Toc259090123"/>
       <w:r>
         <w:t>Zastosowania programu.</w:t>
       </w:r>
-      <w:bookmarkEnd w:id="91"/>
+      <w:bookmarkEnd w:id="54"/>
     </w:p>
     <w:p>
       <w:pPr>
@@ -13979,11 +13694,12 @@
       <w:pPr>
         <w:pStyle w:val="Nagwek3"/>
       </w:pPr>
-      <w:bookmarkStart w:id="92" w:name="_Toc259090124"/>
-      <w:r>
+      <w:bookmarkStart w:id="55" w:name="_Toc259090124"/>
+      <w:r>
+        <w:lastRenderedPageBreak/>
         <w:t>Diagramy:</w:t>
       </w:r>
-      <w:bookmarkEnd w:id="92"/>
+      <w:bookmarkEnd w:id="55"/>
     </w:p>
     <w:p>
       <w:pPr>
@@ -14023,12 +13739,12 @@
       <w:pPr>
         <w:pStyle w:val="Nagwek4"/>
       </w:pPr>
-      <w:bookmarkStart w:id="93" w:name="_Toc259090125"/>
+      <w:bookmarkStart w:id="56" w:name="_Toc259090125"/>
       <w:r>
         <w:lastRenderedPageBreak/>
         <w:t>Class</w:t>
       </w:r>
-      <w:bookmarkEnd w:id="93"/>
+      <w:bookmarkEnd w:id="56"/>
     </w:p>
     <w:p>
       <w:pPr>
@@ -14140,11 +13856,11 @@
       <w:pPr>
         <w:pStyle w:val="Nagwek4"/>
       </w:pPr>
-      <w:bookmarkStart w:id="94" w:name="_Toc259090126"/>
+      <w:bookmarkStart w:id="57" w:name="_Toc259090126"/>
       <w:r>
         <w:t>Component</w:t>
       </w:r>
-      <w:bookmarkEnd w:id="94"/>
+      <w:bookmarkEnd w:id="57"/>
     </w:p>
     <w:p>
       <w:pPr>
@@ -14223,11 +13939,11 @@
       <w:pPr>
         <w:pStyle w:val="Nagwek4"/>
       </w:pPr>
-      <w:bookmarkStart w:id="95" w:name="_Toc259090127"/>
+      <w:bookmarkStart w:id="58" w:name="_Toc259090127"/>
       <w:r>
         <w:t>Component</w:t>
       </w:r>
-      <w:bookmarkEnd w:id="95"/>
+      <w:bookmarkEnd w:id="58"/>
     </w:p>
     <w:p>
       <w:pPr>
@@ -14322,11 +14038,11 @@
       <w:pPr>
         <w:pStyle w:val="Nagwek4"/>
       </w:pPr>
-      <w:bookmarkStart w:id="96" w:name="_Toc259090128"/>
+      <w:bookmarkStart w:id="59" w:name="_Toc259090128"/>
       <w:r>
         <w:t>Activity</w:t>
       </w:r>
-      <w:bookmarkEnd w:id="96"/>
+      <w:bookmarkEnd w:id="59"/>
     </w:p>
     <w:p>
       <w:pPr>
@@ -14360,12 +14076,12 @@
       <w:pPr>
         <w:pStyle w:val="Nagwek3"/>
       </w:pPr>
-      <w:bookmarkStart w:id="97" w:name="_Toc259090129"/>
+      <w:bookmarkStart w:id="60" w:name="_Toc259090129"/>
       <w:r>
         <w:lastRenderedPageBreak/>
         <w:t>Struktura plików danych</w:t>
       </w:r>
-      <w:bookmarkEnd w:id="97"/>
+      <w:bookmarkEnd w:id="60"/>
     </w:p>
     <w:p>
       <w:pPr>
@@ -16539,11 +16255,11 @@
       <w:pPr>
         <w:pStyle w:val="Nagwek4"/>
       </w:pPr>
-      <w:bookmarkStart w:id="98" w:name="_Toc259090130"/>
+      <w:bookmarkStart w:id="61" w:name="_Toc259090130"/>
       <w:r>
         <w:t>Plik zestawu testów CSV</w:t>
       </w:r>
-      <w:bookmarkEnd w:id="98"/>
+      <w:bookmarkEnd w:id="61"/>
     </w:p>
     <w:p>
       <w:pPr>
@@ -16813,15 +16529,6 @@
           <w:rFonts w:eastAsiaTheme="minorHAnsi"/>
           <w:lang w:eastAsia="en-US"/>
         </w:rPr>
-        <w:pPrChange w:id="99" w:author="HP" w:date="2010-04-18T00:55:00Z">
-          <w:pPr>
-            <w:pStyle w:val="Akapitzlist"/>
-            <w:numPr>
-              <w:numId w:val="3"/>
-            </w:numPr>
-            <w:ind w:left="1429" w:hanging="360"/>
-          </w:pPr>
-        </w:pPrChange>
       </w:pPr>
       <w:r>
         <w:rPr>
@@ -16838,15 +16545,6 @@
           <w:rFonts w:eastAsiaTheme="minorHAnsi"/>
           <w:lang w:eastAsia="en-US"/>
         </w:rPr>
-        <w:pPrChange w:id="100" w:author="HP" w:date="2010-04-18T00:55:00Z">
-          <w:pPr>
-            <w:pStyle w:val="Akapitzlist"/>
-            <w:numPr>
-              <w:numId w:val="3"/>
-            </w:numPr>
-            <w:ind w:left="1429" w:hanging="360"/>
-          </w:pPr>
-        </w:pPrChange>
       </w:pPr>
       <w:r>
         <w:rPr>
@@ -16863,15 +16561,6 @@
           <w:rFonts w:eastAsiaTheme="minorHAnsi"/>
           <w:lang w:eastAsia="en-US"/>
         </w:rPr>
-        <w:pPrChange w:id="101" w:author="HP" w:date="2010-04-18T00:55:00Z">
-          <w:pPr>
-            <w:pStyle w:val="Akapitzlist"/>
-            <w:numPr>
-              <w:numId w:val="3"/>
-            </w:numPr>
-            <w:ind w:left="1429" w:hanging="360"/>
-          </w:pPr>
-        </w:pPrChange>
       </w:pPr>
       <w:r>
         <w:rPr>
@@ -16888,15 +16577,6 @@
           <w:rFonts w:eastAsiaTheme="minorHAnsi"/>
           <w:lang w:eastAsia="en-US"/>
         </w:rPr>
-        <w:pPrChange w:id="102" w:author="HP" w:date="2010-04-18T00:55:00Z">
-          <w:pPr>
-            <w:pStyle w:val="Akapitzlist"/>
-            <w:numPr>
-              <w:numId w:val="3"/>
-            </w:numPr>
-            <w:ind w:left="1429" w:hanging="360"/>
-          </w:pPr>
-        </w:pPrChange>
       </w:pPr>
       <w:r>
         <w:rPr>
@@ -16919,11 +16599,11 @@
       <w:pPr>
         <w:pStyle w:val="Nagwek4"/>
       </w:pPr>
-      <w:bookmarkStart w:id="103" w:name="_Toc259090131"/>
+      <w:bookmarkStart w:id="62" w:name="_Toc259090131"/>
       <w:r>
         <w:t>Plik zestawu testów XML</w:t>
       </w:r>
-      <w:bookmarkEnd w:id="103"/>
+      <w:bookmarkEnd w:id="62"/>
     </w:p>
     <w:p>
       <w:pPr>
@@ -20546,12 +20226,6 @@
     <w:p>
       <w:pPr>
         <w:pStyle w:val="Akapitzlist"/>
-        <w:pPrChange w:id="104" w:author="HP" w:date="2010-04-18T00:55:00Z">
-          <w:pPr>
-            <w:pStyle w:val="Akapitzlist"/>
-            <w:ind w:left="1429" w:firstLine="0"/>
-          </w:pPr>
-        </w:pPrChange>
       </w:pPr>
     </w:p>
     <w:p>
@@ -20603,12 +20277,12 @@
       <w:pPr>
         <w:pStyle w:val="Nagwek4"/>
       </w:pPr>
-      <w:bookmarkStart w:id="105" w:name="_Toc259090132"/>
+      <w:bookmarkStart w:id="63" w:name="_Toc259090132"/>
       <w:r>
         <w:lastRenderedPageBreak/>
         <w:t>Format Sieci MLP w XML</w:t>
       </w:r>
-      <w:bookmarkEnd w:id="105"/>
+      <w:bookmarkEnd w:id="63"/>
     </w:p>
     <w:p>
       <w:pPr>
@@ -21607,14 +21281,14 @@
       <w:pPr>
         <w:pStyle w:val="Nagwek3"/>
       </w:pPr>
-      <w:bookmarkStart w:id="106" w:name="_Toc259090133"/>
+      <w:bookmarkStart w:id="64" w:name="_Toc259090133"/>
       <w:r>
         <w:t>Katalogi i p</w:t>
       </w:r>
       <w:r>
         <w:t>liki w projekcie</w:t>
       </w:r>
-      <w:bookmarkEnd w:id="106"/>
+      <w:bookmarkEnd w:id="64"/>
     </w:p>
     <w:p>
       <w:pPr>
@@ -21803,11 +21477,11 @@
       <w:pPr>
         <w:pStyle w:val="Nagwek3"/>
       </w:pPr>
-      <w:bookmarkStart w:id="107" w:name="_Toc259090134"/>
+      <w:bookmarkStart w:id="65" w:name="_Toc259090134"/>
       <w:r>
         <w:t>Logowanie</w:t>
       </w:r>
-      <w:bookmarkEnd w:id="107"/>
+      <w:bookmarkEnd w:id="65"/>
     </w:p>
     <w:p>
       <w:pPr>
@@ -21927,11 +21601,11 @@
       <w:pPr>
         <w:pStyle w:val="Nagwek2"/>
       </w:pPr>
-      <w:bookmarkStart w:id="108" w:name="_Toc259090135"/>
+      <w:bookmarkStart w:id="66" w:name="_Toc259090135"/>
       <w:r>
         <w:t>Część CPU</w:t>
       </w:r>
-      <w:bookmarkEnd w:id="108"/>
+      <w:bookmarkEnd w:id="66"/>
     </w:p>
     <w:p>
       <w:pPr>
@@ -22004,15 +21678,6 @@
     <w:p>
       <w:pPr>
         <w:pStyle w:val="Akapitzlist"/>
-        <w:pPrChange w:id="109" w:author="HP" w:date="2010-04-18T00:55:00Z">
-          <w:pPr>
-            <w:pStyle w:val="Akapitzlist"/>
-            <w:numPr>
-              <w:numId w:val="4"/>
-            </w:numPr>
-            <w:ind w:left="1429" w:hanging="360"/>
-          </w:pPr>
-        </w:pPrChange>
       </w:pPr>
       <w:r>
         <w:t>Obiekt MLP zawiera informacje o warstwach (obiekt Layer) w nim zawartych</w:t>
@@ -22021,15 +21686,6 @@
     <w:p>
       <w:pPr>
         <w:pStyle w:val="Akapitzlist"/>
-        <w:pPrChange w:id="110" w:author="HP" w:date="2010-04-18T00:55:00Z">
-          <w:pPr>
-            <w:pStyle w:val="Akapitzlist"/>
-            <w:numPr>
-              <w:numId w:val="4"/>
-            </w:numPr>
-            <w:ind w:left="1429" w:hanging="360"/>
-          </w:pPr>
-        </w:pPrChange>
       </w:pPr>
       <w:r>
         <w:t>Obiekt Layer zawiera informacje o neuronach w nim zawartych</w:t>
@@ -22038,15 +21694,6 @@
     <w:p>
       <w:pPr>
         <w:pStyle w:val="Akapitzlist"/>
-        <w:pPrChange w:id="111" w:author="HP" w:date="2010-04-18T00:55:00Z">
-          <w:pPr>
-            <w:pStyle w:val="Akapitzlist"/>
-            <w:numPr>
-              <w:numId w:val="4"/>
-            </w:numPr>
-            <w:ind w:left="1429" w:hanging="360"/>
-          </w:pPr>
-        </w:pPrChange>
       </w:pPr>
       <w:r>
         <w:t>Obiekt Neuron zawiera właściwości danego neuronu  - typ neuronu, wartości wag, wartości ostatnich wyjść i błędów.</w:t>
@@ -22070,21 +21717,21 @@
       <w:pPr>
         <w:pStyle w:val="Nagwek3"/>
       </w:pPr>
-      <w:bookmarkStart w:id="112" w:name="_Toc259090136"/>
+      <w:bookmarkStart w:id="67" w:name="_Toc259090136"/>
       <w:r>
         <w:t>Podejście CPU do aplikacji wykonującej MLP</w:t>
       </w:r>
-      <w:bookmarkEnd w:id="112"/>
+      <w:bookmarkEnd w:id="67"/>
     </w:p>
     <w:p>
       <w:pPr>
         <w:pStyle w:val="Nagwek4"/>
       </w:pPr>
-      <w:bookmarkStart w:id="113" w:name="_Toc259090137"/>
+      <w:bookmarkStart w:id="68" w:name="_Toc259090137"/>
       <w:r>
         <w:t>Diagram sekwencji uruchamiania sieci</w:t>
       </w:r>
-      <w:bookmarkEnd w:id="113"/>
+      <w:bookmarkEnd w:id="68"/>
     </w:p>
     <w:p>
       <w:pPr>
@@ -22170,11 +21817,11 @@
       <w:pPr>
         <w:pStyle w:val="Nagwek4"/>
       </w:pPr>
-      <w:bookmarkStart w:id="114" w:name="_Toc259090138"/>
+      <w:bookmarkStart w:id="69" w:name="_Toc259090138"/>
       <w:r>
         <w:t>Diagram sekwencji trenowania sieci</w:t>
       </w:r>
-      <w:bookmarkEnd w:id="114"/>
+      <w:bookmarkEnd w:id="69"/>
     </w:p>
     <w:p>
       <w:pPr>
@@ -22342,11 +21989,11 @@
       <w:pPr>
         <w:pStyle w:val="Nagwek3"/>
       </w:pPr>
-      <w:bookmarkStart w:id="115" w:name="_Toc259090139"/>
+      <w:bookmarkStart w:id="70" w:name="_Toc259090139"/>
       <w:r>
         <w:t>Zewnętrzne biblioteki</w:t>
       </w:r>
-      <w:bookmarkEnd w:id="115"/>
+      <w:bookmarkEnd w:id="70"/>
     </w:p>
     <w:p>
       <w:pPr>
@@ -22372,15 +22019,6 @@
           <w:rFonts w:eastAsiaTheme="minorHAnsi"/>
           <w:lang w:eastAsia="en-US"/>
         </w:rPr>
-        <w:pPrChange w:id="116" w:author="HP" w:date="2010-04-18T00:55:00Z">
-          <w:pPr>
-            <w:pStyle w:val="Akapitzlist"/>
-            <w:numPr>
-              <w:numId w:val="5"/>
-            </w:numPr>
-            <w:ind w:left="1069" w:hanging="360"/>
-          </w:pPr>
-        </w:pPrChange>
       </w:pPr>
       <w:r>
         <w:rPr>
@@ -22439,15 +22077,6 @@
           <w:rFonts w:eastAsiaTheme="minorHAnsi"/>
           <w:lang w:eastAsia="en-US"/>
         </w:rPr>
-        <w:pPrChange w:id="117" w:author="HP" w:date="2010-04-18T00:55:00Z">
-          <w:pPr>
-            <w:pStyle w:val="Akapitzlist"/>
-            <w:numPr>
-              <w:numId w:val="5"/>
-            </w:numPr>
-            <w:ind w:left="1069" w:hanging="360"/>
-          </w:pPr>
-        </w:pPrChange>
       </w:pPr>
       <w:r>
         <w:rPr>
@@ -22506,11 +22135,11 @@
       <w:pPr>
         <w:pStyle w:val="Nagwek2"/>
       </w:pPr>
-      <w:bookmarkStart w:id="118" w:name="_Toc259090140"/>
+      <w:bookmarkStart w:id="71" w:name="_Toc259090140"/>
       <w:r>
         <w:t>Część GPU</w:t>
       </w:r>
-      <w:bookmarkEnd w:id="118"/>
+      <w:bookmarkEnd w:id="71"/>
     </w:p>
     <w:p>
       <w:pPr>
@@ -22612,7 +22241,7 @@
       <w:pPr>
         <w:pStyle w:val="Nagwek3"/>
       </w:pPr>
-      <w:bookmarkStart w:id="119" w:name="_Toc259090141"/>
+      <w:bookmarkStart w:id="72" w:name="_Toc259090141"/>
       <w:r>
         <w:t xml:space="preserve">Implementacja </w:t>
       </w:r>
@@ -22622,17 +22251,17 @@
       <w:r>
         <w:t xml:space="preserve"> na GPU</w:t>
       </w:r>
-      <w:bookmarkEnd w:id="119"/>
+      <w:bookmarkEnd w:id="72"/>
     </w:p>
     <w:p>
       <w:pPr>
         <w:pStyle w:val="Nagwek4"/>
       </w:pPr>
-      <w:bookmarkStart w:id="120" w:name="_Toc259090142"/>
+      <w:bookmarkStart w:id="73" w:name="_Toc259090142"/>
       <w:r>
         <w:t>Ogólny algorytm</w:t>
       </w:r>
-      <w:bookmarkEnd w:id="120"/>
+      <w:bookmarkEnd w:id="73"/>
     </w:p>
     <w:p>
       <w:pPr>
@@ -22669,15 +22298,6 @@
     <w:p>
       <w:pPr>
         <w:pStyle w:val="Akapitzlist"/>
-        <w:pPrChange w:id="121" w:author="HP" w:date="2010-04-18T00:55:00Z">
-          <w:pPr>
-            <w:pStyle w:val="Akapitzlist"/>
-            <w:numPr>
-              <w:numId w:val="11"/>
-            </w:numPr>
-            <w:ind w:left="1418" w:hanging="142"/>
-          </w:pPr>
-        </w:pPrChange>
       </w:pPr>
       <w:r>
         <w:t>Alokowanie wejściowej i wyjściowej pamięci na GPU</w:t>
@@ -22686,15 +22306,6 @@
     <w:p>
       <w:pPr>
         <w:pStyle w:val="Akapitzlist"/>
-        <w:pPrChange w:id="122" w:author="HP" w:date="2010-04-18T00:55:00Z">
-          <w:pPr>
-            <w:pStyle w:val="Akapitzlist"/>
-            <w:numPr>
-              <w:numId w:val="11"/>
-            </w:numPr>
-            <w:ind w:left="1418" w:hanging="142"/>
-          </w:pPr>
-        </w:pPrChange>
       </w:pPr>
       <w:r>
         <w:t>Kopiowanie danych wejściowych do GPU</w:t>
@@ -22703,15 +22314,6 @@
     <w:p>
       <w:pPr>
         <w:pStyle w:val="Akapitzlist"/>
-        <w:pPrChange w:id="123" w:author="HP" w:date="2010-04-18T00:55:00Z">
-          <w:pPr>
-            <w:pStyle w:val="Akapitzlist"/>
-            <w:numPr>
-              <w:numId w:val="11"/>
-            </w:numPr>
-            <w:ind w:left="1418" w:hanging="142"/>
-          </w:pPr>
-        </w:pPrChange>
       </w:pPr>
       <w:r>
         <w:t>Wykonywanie właściwych operacji (kerneli) na GPU</w:t>
@@ -22720,15 +22322,6 @@
     <w:p>
       <w:pPr>
         <w:pStyle w:val="Akapitzlist"/>
-        <w:pPrChange w:id="124" w:author="HP" w:date="2010-04-18T00:55:00Z">
-          <w:pPr>
-            <w:pStyle w:val="Akapitzlist"/>
-            <w:numPr>
-              <w:numId w:val="11"/>
-            </w:numPr>
-            <w:ind w:left="1418" w:hanging="142"/>
-          </w:pPr>
-        </w:pPrChange>
       </w:pPr>
       <w:r>
         <w:t>Kopiowanie danych wyjściowych z GPU do RAM</w:t>
@@ -22737,15 +22330,6 @@
     <w:p>
       <w:pPr>
         <w:pStyle w:val="Akapitzlist"/>
-        <w:pPrChange w:id="125" w:author="HP" w:date="2010-04-18T00:55:00Z">
-          <w:pPr>
-            <w:pStyle w:val="Akapitzlist"/>
-            <w:numPr>
-              <w:numId w:val="11"/>
-            </w:numPr>
-            <w:ind w:left="1418" w:hanging="142"/>
-          </w:pPr>
-        </w:pPrChange>
       </w:pPr>
       <w:r>
         <w:t>Dealokacja wejściowej i wyjściowej pamięci na GPU</w:t>
@@ -22863,11 +22447,11 @@
       <w:pPr>
         <w:pStyle w:val="Nagwek4"/>
       </w:pPr>
-      <w:bookmarkStart w:id="126" w:name="_Toc259090143"/>
+      <w:bookmarkStart w:id="74" w:name="_Toc259090143"/>
       <w:r>
         <w:t>Diagram sekwencji uruchamiania sieci</w:t>
       </w:r>
-      <w:bookmarkEnd w:id="126"/>
+      <w:bookmarkEnd w:id="74"/>
     </w:p>
     <w:p>
       <w:pPr>
@@ -22981,11 +22565,11 @@
       <w:pPr>
         <w:pStyle w:val="Nagwek4"/>
       </w:pPr>
-      <w:bookmarkStart w:id="127" w:name="_Toc259090144"/>
+      <w:bookmarkStart w:id="75" w:name="_Toc259090144"/>
       <w:r>
         <w:t>Diagram sekwencji trenowania sieci</w:t>
       </w:r>
-      <w:bookmarkEnd w:id="127"/>
+      <w:bookmarkEnd w:id="75"/>
     </w:p>
     <w:p>
       <w:pPr>
@@ -23115,11 +22699,11 @@
       <w:pPr>
         <w:pStyle w:val="Nagwek4"/>
       </w:pPr>
-      <w:bookmarkStart w:id="128" w:name="_Toc259090145"/>
+      <w:bookmarkStart w:id="76" w:name="_Toc259090145"/>
       <w:r>
         <w:t>Struktury danych w pamięci GPU</w:t>
       </w:r>
-      <w:bookmarkEnd w:id="128"/>
+      <w:bookmarkEnd w:id="76"/>
       <w:r>
         <w:t xml:space="preserve"> </w:t>
       </w:r>
@@ -23237,11 +22821,6 @@
     <w:p>
       <w:pPr>
         <w:pStyle w:val="Akapitzlist"/>
-        <w:pPrChange w:id="129" w:author="HP" w:date="2010-04-18T00:55:00Z">
-          <w:pPr>
-            <w:pStyle w:val="Wypunktowane"/>
-          </w:pPr>
-        </w:pPrChange>
       </w:pPr>
       <w:r>
         <w:rPr>
@@ -23260,11 +22839,6 @@
     <w:p>
       <w:pPr>
         <w:pStyle w:val="Akapitzlist"/>
-        <w:pPrChange w:id="130" w:author="HP" w:date="2010-04-18T00:55:00Z">
-          <w:pPr>
-            <w:pStyle w:val="Wypunktowane"/>
-          </w:pPr>
-        </w:pPrChange>
       </w:pPr>
       <w:r>
         <w:rPr>
@@ -23283,11 +22857,6 @@
     <w:p>
       <w:pPr>
         <w:pStyle w:val="Akapitzlist"/>
-        <w:pPrChange w:id="131" w:author="HP" w:date="2010-04-18T00:55:00Z">
-          <w:pPr>
-            <w:pStyle w:val="Wypunktowane"/>
-          </w:pPr>
-        </w:pPrChange>
       </w:pPr>
       <w:r>
         <w:rPr>
@@ -23306,11 +22875,6 @@
     <w:p>
       <w:pPr>
         <w:pStyle w:val="Akapitzlist"/>
-        <w:pPrChange w:id="132" w:author="HP" w:date="2010-04-18T00:55:00Z">
-          <w:pPr>
-            <w:pStyle w:val="Wypunktowane"/>
-          </w:pPr>
-        </w:pPrChange>
       </w:pPr>
       <w:r>
         <w:rPr>
@@ -23335,11 +22899,6 @@
     <w:p>
       <w:pPr>
         <w:pStyle w:val="Akapitzlist"/>
-        <w:pPrChange w:id="133" w:author="HP" w:date="2010-04-18T00:55:00Z">
-          <w:pPr>
-            <w:pStyle w:val="Wypunktowane"/>
-          </w:pPr>
-        </w:pPrChange>
       </w:pPr>
       <w:r>
         <w:rPr>
@@ -23358,11 +22917,6 @@
     <w:p>
       <w:pPr>
         <w:pStyle w:val="Akapitzlist"/>
-        <w:pPrChange w:id="134" w:author="HP" w:date="2010-04-18T00:55:00Z">
-          <w:pPr>
-            <w:pStyle w:val="Wypunktowane"/>
-          </w:pPr>
-        </w:pPrChange>
       </w:pPr>
       <w:r>
         <w:rPr>
@@ -23381,11 +22935,6 @@
     <w:p>
       <w:pPr>
         <w:pStyle w:val="Akapitzlist"/>
-        <w:pPrChange w:id="135" w:author="HP" w:date="2010-04-18T00:55:00Z">
-          <w:pPr>
-            <w:pStyle w:val="Wypunktowane"/>
-          </w:pPr>
-        </w:pPrChange>
       </w:pPr>
       <w:r>
         <w:rPr>
@@ -23465,11 +23014,11 @@
       <w:pPr>
         <w:pStyle w:val="Nagwek4"/>
       </w:pPr>
-      <w:bookmarkStart w:id="136" w:name="_Toc259090146"/>
+      <w:bookmarkStart w:id="77" w:name="_Toc259090146"/>
       <w:r>
         <w:t>Opis działania kerneli</w:t>
       </w:r>
-      <w:bookmarkEnd w:id="136"/>
+      <w:bookmarkEnd w:id="77"/>
     </w:p>
     <w:p>
       <w:pPr>
@@ -24443,11 +23992,11 @@
       <w:pPr>
         <w:pStyle w:val="Nagwek4"/>
       </w:pPr>
-      <w:bookmarkStart w:id="137" w:name="_Toc259090147"/>
+      <w:bookmarkStart w:id="78" w:name="_Toc259090147"/>
       <w:r>
         <w:t>Analiza zależności danych</w:t>
       </w:r>
-      <w:bookmarkEnd w:id="137"/>
+      <w:bookmarkEnd w:id="78"/>
     </w:p>
     <w:p>
       <w:pPr>
@@ -24545,14 +24094,14 @@
       <w:pPr>
         <w:pStyle w:val="Nagwek3"/>
       </w:pPr>
-      <w:bookmarkStart w:id="138" w:name="_Toc259090148"/>
+      <w:bookmarkStart w:id="79" w:name="_Toc259090148"/>
       <w:r>
         <w:t>Ograniczenia wykonanego algorytmu</w:t>
       </w:r>
       <w:r>
         <w:t>.</w:t>
       </w:r>
-      <w:bookmarkEnd w:id="138"/>
+      <w:bookmarkEnd w:id="79"/>
     </w:p>
     <w:p>
       <w:pPr>
@@ -24595,15 +24144,6 @@
     <w:p>
       <w:pPr>
         <w:pStyle w:val="Akapitzlist"/>
-        <w:pPrChange w:id="139" w:author="HP" w:date="2010-04-18T00:55:00Z">
-          <w:pPr>
-            <w:pStyle w:val="Akapitzlist"/>
-            <w:numPr>
-              <w:numId w:val="6"/>
-            </w:numPr>
-            <w:ind w:left="1429" w:hanging="360"/>
-          </w:pPr>
-        </w:pPrChange>
       </w:pPr>
       <w:r>
         <w:lastRenderedPageBreak/>
@@ -24616,15 +24156,6 @@
     <w:p>
       <w:pPr>
         <w:pStyle w:val="Akapitzlist"/>
-        <w:pPrChange w:id="140" w:author="HP" w:date="2010-04-18T00:55:00Z">
-          <w:pPr>
-            <w:pStyle w:val="Akapitzlist"/>
-            <w:numPr>
-              <w:numId w:val="6"/>
-            </w:numPr>
-            <w:ind w:left="1429" w:hanging="360"/>
-          </w:pPr>
-        </w:pPrChange>
       </w:pPr>
       <w:r>
         <w:t>Jeden zestaw testów może zawierać max. 65535 testów. Jest to związane z maksymalną ilością bloków w jednym wymiarze gridu.</w:t>
@@ -24746,11 +24277,11 @@
       <w:pPr>
         <w:pStyle w:val="Nagwek3"/>
       </w:pPr>
-      <w:bookmarkStart w:id="141" w:name="_Toc259090149"/>
+      <w:bookmarkStart w:id="80" w:name="_Toc259090149"/>
       <w:r>
         <w:t>Użyte optymalizacje kerneli</w:t>
       </w:r>
-      <w:bookmarkEnd w:id="141"/>
+      <w:bookmarkEnd w:id="80"/>
     </w:p>
     <w:p>
       <w:pPr>
@@ -24860,12 +24391,12 @@
       <w:pPr>
         <w:pStyle w:val="Nagwek4"/>
       </w:pPr>
-      <w:bookmarkStart w:id="142" w:name="_Toc259090150"/>
+      <w:bookmarkStart w:id="81" w:name="_Toc259090150"/>
       <w:r>
         <w:lastRenderedPageBreak/>
         <w:t>Zrobienie coalesced reads/writes</w:t>
       </w:r>
-      <w:bookmarkEnd w:id="142"/>
+      <w:bookmarkEnd w:id="81"/>
     </w:p>
     <w:p>
       <w:pPr>
@@ -24938,11 +24469,11 @@
       <w:pPr>
         <w:pStyle w:val="Nagwek4"/>
       </w:pPr>
-      <w:bookmarkStart w:id="143" w:name="_Toc259090151"/>
+      <w:bookmarkStart w:id="82" w:name="_Toc259090151"/>
       <w:r>
         <w:t>Obsługa 2 testów na raz</w:t>
       </w:r>
-      <w:bookmarkEnd w:id="143"/>
+      <w:bookmarkEnd w:id="82"/>
     </w:p>
     <w:p>
       <w:pPr>
@@ -25001,11 +24532,11 @@
       <w:pPr>
         <w:pStyle w:val="Nagwek4"/>
       </w:pPr>
-      <w:bookmarkStart w:id="144" w:name="_Toc259090152"/>
+      <w:bookmarkStart w:id="83" w:name="_Toc259090152"/>
       <w:r>
         <w:t>zapisywanie danych do shared memory.</w:t>
       </w:r>
-      <w:bookmarkEnd w:id="144"/>
+      <w:bookmarkEnd w:id="83"/>
     </w:p>
     <w:p>
       <w:pPr>
@@ -25366,11 +24897,11 @@
         </w:rPr>
         <w:tab/>
       </w:r>
-      <w:bookmarkStart w:id="145" w:name="_Toc259090153"/>
+      <w:bookmarkStart w:id="84" w:name="_Toc259090153"/>
       <w:r>
         <w:t>Przewidywanie ilości uruchomionych bloków</w:t>
       </w:r>
-      <w:bookmarkEnd w:id="145"/>
+      <w:bookmarkEnd w:id="84"/>
     </w:p>
     <w:p>
       <w:pPr>
@@ -25432,11 +24963,11 @@
       <w:pPr>
         <w:pStyle w:val="Nagwek4"/>
       </w:pPr>
-      <w:bookmarkStart w:id="146" w:name="_Toc259090154"/>
+      <w:bookmarkStart w:id="85" w:name="_Toc259090154"/>
       <w:r>
         <w:t>Użycie pamięci constant</w:t>
       </w:r>
-      <w:bookmarkEnd w:id="146"/>
+      <w:bookmarkEnd w:id="85"/>
     </w:p>
     <w:p>
       <w:pPr>
@@ -25493,14 +25024,14 @@
       <w:pPr>
         <w:pStyle w:val="Nagwek2"/>
       </w:pPr>
-      <w:bookmarkStart w:id="147" w:name="_Toc259090155"/>
+      <w:bookmarkStart w:id="86" w:name="_Toc259090155"/>
       <w:r>
         <w:t>Testy implementacji sieci ML</w:t>
       </w:r>
       <w:r>
         <w:t>P</w:t>
       </w:r>
-      <w:bookmarkEnd w:id="147"/>
+      <w:bookmarkEnd w:id="86"/>
     </w:p>
     <w:p>
       <w:pPr>
@@ -25524,15 +25055,6 @@
     <w:p>
       <w:pPr>
         <w:pStyle w:val="Akapitzlist"/>
-        <w:pPrChange w:id="148" w:author="HP" w:date="2010-04-18T00:55:00Z">
-          <w:pPr>
-            <w:pStyle w:val="Akapitzlist"/>
-            <w:numPr>
-              <w:numId w:val="2"/>
-            </w:numPr>
-            <w:ind w:left="1429" w:hanging="360"/>
-          </w:pPr>
-        </w:pPrChange>
       </w:pPr>
       <w:r>
         <w:t>Będzie można określić, czy uczenie przez CPU i GPU daje takie same rezultaty</w:t>
@@ -25541,15 +25063,6 @@
     <w:p>
       <w:pPr>
         <w:pStyle w:val="Akapitzlist"/>
-        <w:pPrChange w:id="149" w:author="HP" w:date="2010-04-18T00:55:00Z">
-          <w:pPr>
-            <w:pStyle w:val="Akapitzlist"/>
-            <w:numPr>
-              <w:numId w:val="2"/>
-            </w:numPr>
-            <w:ind w:left="1429" w:hanging="360"/>
-          </w:pPr>
-        </w:pPrChange>
       </w:pPr>
       <w:r>
         <w:t>Czy jakość uczenia jest podobna jak inne znany w na świecie systemy nauki</w:t>
@@ -25558,15 +25071,6 @@
     <w:p>
       <w:pPr>
         <w:pStyle w:val="Akapitzlist"/>
-        <w:pPrChange w:id="150" w:author="HP" w:date="2010-04-18T00:55:00Z">
-          <w:pPr>
-            <w:pStyle w:val="Akapitzlist"/>
-            <w:numPr>
-              <w:numId w:val="2"/>
-            </w:numPr>
-            <w:ind w:left="1429" w:hanging="360"/>
-          </w:pPr>
-        </w:pPrChange>
       </w:pPr>
       <w:r>
         <w:t>Porównać prędkość działania operacji na CPU i GPU.</w:t>
@@ -25616,11 +25120,11 @@
       <w:pPr>
         <w:pStyle w:val="Nagwek3"/>
       </w:pPr>
-      <w:bookmarkStart w:id="151" w:name="_Toc259090156"/>
+      <w:bookmarkStart w:id="87" w:name="_Toc259090156"/>
       <w:r>
         <w:t>Opis danych testowych</w:t>
       </w:r>
-      <w:bookmarkEnd w:id="151"/>
+      <w:bookmarkEnd w:id="87"/>
     </w:p>
     <w:p>
       <w:pPr>
@@ -25645,11 +25149,6 @@
     <w:p>
       <w:pPr>
         <w:pStyle w:val="Akapitzlist"/>
-        <w:pPrChange w:id="152" w:author="HP" w:date="2010-04-18T00:55:00Z">
-          <w:pPr>
-            <w:pStyle w:val="Wypunktowane"/>
-          </w:pPr>
-        </w:pPrChange>
       </w:pPr>
       <w:r>
         <w:t>„Forest Fires” – Baza, gdzie jest 12 wejść określających parametry terenu oraz czasu, a parametrem wyjściowym jest spalony obszar lasu. W większości testów, wartość wyjściowa wynosi 0. Dwa parametry wejściowe (miesiąc i dzień tygodnia) to parametry klasyfikujące.</w:t>
@@ -25658,11 +25157,6 @@
     <w:p>
       <w:pPr>
         <w:pStyle w:val="Akapitzlist"/>
-        <w:pPrChange w:id="153" w:author="HP" w:date="2010-04-18T00:55:00Z">
-          <w:pPr>
-            <w:pStyle w:val="Wypunktowane"/>
-          </w:pPr>
-        </w:pPrChange>
       </w:pPr>
       <w:r>
         <w:t>“Iris Plants Database” – w Tej bazie są 4 wejścia określające atrybuty irysa. Wyjściem jest jeden atrybut – określający jeden z 3 typów irysów.</w:t>
@@ -25671,17 +25165,7 @@
     <w:p>
       <w:pPr>
         <w:pStyle w:val="Akapitzlist"/>
-        <w:pPrChange w:id="154" w:author="HP" w:date="2010-04-18T00:55:00Z">
-          <w:pPr>
-            <w:pStyle w:val="Wypunktowane"/>
-          </w:pPr>
-        </w:pPrChange>
-      </w:pPr>
-      <w:del w:id="155" w:author="HP" w:date="2010-04-18T00:52:00Z">
-        <w:r>
-          <w:delText xml:space="preserve"> </w:delText>
-        </w:r>
-      </w:del>
+      </w:pPr>
       <w:r>
         <w:t>“Wisconsin Diagnostic Breast Cancer (WDBC)” – Baza określająca na podstawie 30 atrybutów wejściowych, czy guz jest łagodny czy złośliwy.</w:t>
       </w:r>
@@ -25709,11 +25193,6 @@
     <w:p>
       <w:pPr>
         <w:pStyle w:val="Akapitzlist"/>
-        <w:pPrChange w:id="156" w:author="HP" w:date="2010-04-18T00:55:00Z">
-          <w:pPr>
-            <w:pStyle w:val="Wypunktowane"/>
-          </w:pPr>
-        </w:pPrChange>
       </w:pPr>
       <w:r>
         <w:t>Nie ma kilku wartości wyjściowych</w:t>
@@ -25722,11 +25201,6 @@
     <w:p>
       <w:pPr>
         <w:pStyle w:val="Akapitzlist"/>
-        <w:pPrChange w:id="157" w:author="HP" w:date="2010-04-18T00:55:00Z">
-          <w:pPr>
-            <w:pStyle w:val="Wypunktowane"/>
-          </w:pPr>
-        </w:pPrChange>
       </w:pPr>
       <w:r>
         <w:t>Nie ma brakujących wartości</w:t>
@@ -25743,7 +25217,7 @@
       <w:pPr>
         <w:pStyle w:val="Nagwek3"/>
       </w:pPr>
-      <w:bookmarkStart w:id="158" w:name="_Toc259090157"/>
+      <w:bookmarkStart w:id="88" w:name="_Toc259090157"/>
       <w:r>
         <w:t xml:space="preserve">Porównanie </w:t>
       </w:r>
@@ -25753,7 +25227,7 @@
       <w:r>
         <w:t xml:space="preserve"> CPU i GPU</w:t>
       </w:r>
-      <w:bookmarkEnd w:id="158"/>
+      <w:bookmarkEnd w:id="88"/>
       <w:r>
         <w:t xml:space="preserve"> </w:t>
       </w:r>
@@ -25840,12 +25314,12 @@
       <w:pPr>
         <w:pStyle w:val="Nagwek3"/>
       </w:pPr>
-      <w:bookmarkStart w:id="159" w:name="_Toc259090158"/>
+      <w:bookmarkStart w:id="89" w:name="_Toc259090158"/>
       <w:r>
         <w:lastRenderedPageBreak/>
         <w:t>Wpływ optymalizacji na wydajność kerneli</w:t>
       </w:r>
-      <w:bookmarkEnd w:id="159"/>
+      <w:bookmarkEnd w:id="89"/>
     </w:p>
     <w:p>
       <w:pPr>
@@ -26779,11 +26253,11 @@
       <w:pPr>
         <w:pStyle w:val="Nagwek3"/>
       </w:pPr>
-      <w:bookmarkStart w:id="160" w:name="_Toc259090159"/>
+      <w:bookmarkStart w:id="90" w:name="_Toc259090159"/>
       <w:r>
         <w:t>Środowisko testowe</w:t>
       </w:r>
-      <w:bookmarkEnd w:id="160"/>
+      <w:bookmarkEnd w:id="90"/>
     </w:p>
     <w:p>
       <w:pPr>
@@ -26807,11 +26281,6 @@
     <w:p>
       <w:pPr>
         <w:pStyle w:val="Akapitzlist"/>
-        <w:pPrChange w:id="161" w:author="HP" w:date="2010-04-18T00:55:00Z">
-          <w:pPr>
-            <w:pStyle w:val="Wypunktowane"/>
-          </w:pPr>
-        </w:pPrChange>
       </w:pPr>
       <w:r>
         <w:t>Procesor</w:t>
@@ -26826,11 +26295,6 @@
     <w:p>
       <w:pPr>
         <w:pStyle w:val="Akapitzlist"/>
-        <w:pPrChange w:id="162" w:author="HP" w:date="2010-04-18T00:55:00Z">
-          <w:pPr>
-            <w:pStyle w:val="Wypunktowane"/>
-          </w:pPr>
-        </w:pPrChange>
       </w:pPr>
       <w:r>
         <w:t>4GB RAM DDR2, 800Mhz</w:t>
@@ -26839,11 +26303,6 @@
     <w:p>
       <w:pPr>
         <w:pStyle w:val="Akapitzlist"/>
-        <w:pPrChange w:id="163" w:author="HP" w:date="2010-04-18T00:55:00Z">
-          <w:pPr>
-            <w:pStyle w:val="Wypunktowane"/>
-          </w:pPr>
-        </w:pPrChange>
       </w:pPr>
       <w:r>
         <w:t>Karta graficzna z chipsetem NVIDIA GeForce 9600M GT, 512 MB RAM DDR2</w:t>
@@ -26852,11 +26311,6 @@
     <w:p>
       <w:pPr>
         <w:pStyle w:val="Akapitzlist"/>
-        <w:pPrChange w:id="164" w:author="HP" w:date="2010-04-18T00:55:00Z">
-          <w:pPr>
-            <w:pStyle w:val="Wypunktowane"/>
-          </w:pPr>
-        </w:pPrChange>
       </w:pPr>
       <w:r>
         <w:t>Windows Vista 32bit S</w:t>
@@ -26868,11 +26322,6 @@
     <w:p>
       <w:pPr>
         <w:pStyle w:val="Akapitzlist"/>
-        <w:pPrChange w:id="165" w:author="HP" w:date="2010-04-18T00:55:00Z">
-          <w:pPr>
-            <w:pStyle w:val="Wypunktowane"/>
-          </w:pPr>
-        </w:pPrChange>
       </w:pPr>
       <w:r>
         <w:t>CUDA Toolkit 2.3, CUDA SDK 2.3</w:t>
@@ -26972,11 +26421,11 @@
       <w:pPr>
         <w:pStyle w:val="Nagwek4"/>
       </w:pPr>
-      <w:bookmarkStart w:id="166" w:name="_Toc259090160"/>
+      <w:bookmarkStart w:id="91" w:name="_Toc259090160"/>
       <w:r>
         <w:t>Porównanie działania w różnych systemach operacyjnych</w:t>
       </w:r>
-      <w:bookmarkEnd w:id="166"/>
+      <w:bookmarkEnd w:id="91"/>
     </w:p>
     <w:p>
       <w:pPr>
@@ -27022,11 +26471,11 @@
       <w:pPr>
         <w:pStyle w:val="Nagwek3"/>
       </w:pPr>
-      <w:bookmarkStart w:id="167" w:name="_Toc259090161"/>
+      <w:bookmarkStart w:id="92" w:name="_Toc259090161"/>
       <w:r>
         <w:t>Informacje końcowe</w:t>
       </w:r>
-      <w:bookmarkEnd w:id="167"/>
+      <w:bookmarkEnd w:id="92"/>
       <w:r>
         <w:t xml:space="preserve"> </w:t>
       </w:r>
@@ -27099,11 +26548,11 @@
       <w:pPr>
         <w:pStyle w:val="Nagwek2"/>
       </w:pPr>
-      <w:bookmarkStart w:id="168" w:name="_Toc259090162"/>
+      <w:bookmarkStart w:id="93" w:name="_Toc259090162"/>
       <w:r>
         <w:t>Narzędzia pomocnicze</w:t>
       </w:r>
-      <w:bookmarkEnd w:id="168"/>
+      <w:bookmarkEnd w:id="93"/>
     </w:p>
     <w:p>
       <w:pPr>
@@ -27170,11 +26619,6 @@
     <w:p>
       <w:pPr>
         <w:pStyle w:val="Akapitzlist"/>
-        <w:pPrChange w:id="169" w:author="HP" w:date="2010-04-18T00:55:00Z">
-          <w:pPr>
-            <w:pStyle w:val="Wypunktowane"/>
-          </w:pPr>
-        </w:pPrChange>
       </w:pPr>
       <w:r>
         <w:t>Czas wykonania przez CPU, GPU</w:t>
@@ -27183,11 +26627,6 @@
     <w:p>
       <w:pPr>
         <w:pStyle w:val="Akapitzlist"/>
-        <w:pPrChange w:id="170" w:author="HP" w:date="2010-04-18T00:55:00Z">
-          <w:pPr>
-            <w:pStyle w:val="Wypunktowane"/>
-          </w:pPr>
-        </w:pPrChange>
       </w:pPr>
       <w:r>
         <w:t xml:space="preserve">Ilość </w:t>
@@ -27205,11 +26644,6 @@
     <w:p>
       <w:pPr>
         <w:pStyle w:val="Akapitzlist"/>
-        <w:pPrChange w:id="171" w:author="HP" w:date="2010-04-18T00:55:00Z">
-          <w:pPr>
-            <w:pStyle w:val="Wypunktowane"/>
-          </w:pPr>
-        </w:pPrChange>
       </w:pPr>
       <w:r>
         <w:t>Ilość danych zapisów lub odczytanych z pamięci dzielonej</w:t>
@@ -27218,11 +26652,6 @@
     <w:p>
       <w:pPr>
         <w:pStyle w:val="Akapitzlist"/>
-        <w:pPrChange w:id="172" w:author="HP" w:date="2010-04-18T00:55:00Z">
-          <w:pPr>
-            <w:pStyle w:val="Wypunktowane"/>
-          </w:pPr>
-        </w:pPrChange>
       </w:pPr>
       <w:r>
         <w:t>Ilość wykonanych instrukcj</w:t>
@@ -27511,14 +26940,14 @@
       <w:pPr>
         <w:pStyle w:val="Nagwek1"/>
       </w:pPr>
-      <w:bookmarkStart w:id="173" w:name="_Wnioski/spostrzeżenia"/>
-      <w:bookmarkStart w:id="174" w:name="_Toc259090163"/>
-      <w:bookmarkEnd w:id="173"/>
+      <w:bookmarkStart w:id="94" w:name="_Wnioski/spostrzeżenia"/>
+      <w:bookmarkStart w:id="95" w:name="_Toc259090163"/>
+      <w:bookmarkEnd w:id="94"/>
       <w:r>
         <w:lastRenderedPageBreak/>
         <w:t>Wnioski/spostrzeżenia</w:t>
       </w:r>
-      <w:bookmarkEnd w:id="174"/>
+      <w:bookmarkEnd w:id="95"/>
     </w:p>
     <w:p>
       <w:pPr>
@@ -27543,11 +26972,6 @@
     <w:p>
       <w:pPr>
         <w:pStyle w:val="Akapitzlist"/>
-        <w:pPrChange w:id="175" w:author="HP" w:date="2010-04-18T00:55:00Z">
-          <w:pPr>
-            <w:pStyle w:val="Wypunktowane"/>
-          </w:pPr>
-        </w:pPrChange>
       </w:pPr>
       <w:r>
         <w:t>Osiągnięte cele</w:t>
@@ -27556,11 +26980,6 @@
     <w:p>
       <w:pPr>
         <w:pStyle w:val="Akapitzlist"/>
-        <w:pPrChange w:id="176" w:author="HP" w:date="2010-04-18T00:55:00Z">
-          <w:pPr>
-            <w:pStyle w:val="Wypunktowane"/>
-          </w:pPr>
-        </w:pPrChange>
       </w:pPr>
       <w:r>
         <w:t>Prawdziwość tezy (czy okazała się prawdziwa)</w:t>
@@ -27569,11 +26988,6 @@
     <w:p>
       <w:pPr>
         <w:pStyle w:val="Akapitzlist"/>
-        <w:pPrChange w:id="177" w:author="HP" w:date="2010-04-18T00:55:00Z">
-          <w:pPr>
-            <w:pStyle w:val="Wypunktowane"/>
-          </w:pPr>
-        </w:pPrChange>
       </w:pPr>
       <w:r>
         <w:t>Perspektywy rozwoju programu</w:t>
@@ -27582,11 +26996,6 @@
     <w:p>
       <w:pPr>
         <w:pStyle w:val="Akapitzlist"/>
-        <w:pPrChange w:id="178" w:author="HP" w:date="2010-04-18T00:55:00Z">
-          <w:pPr>
-            <w:pStyle w:val="Wypunktowane"/>
-          </w:pPr>
-        </w:pPrChange>
       </w:pPr>
       <w:r>
         <w:t>Perspektywy rozwoju GPGPU (ATI, OpenCL, Cuda 1.3, Fermi)</w:t>
@@ -27595,11 +27004,6 @@
     <w:p>
       <w:pPr>
         <w:pStyle w:val="Akapitzlist"/>
-        <w:pPrChange w:id="179" w:author="HP" w:date="2010-04-18T00:55:00Z">
-          <w:pPr>
-            <w:pStyle w:val="Wypunktowane"/>
-          </w:pPr>
-        </w:pPrChange>
       </w:pPr>
       <w:r>
         <w:t xml:space="preserve">Spostrzeżenia po wykonaniu pracy </w:t>
@@ -27905,13 +27309,13 @@
       <w:pPr>
         <w:pStyle w:val="Nagwek2"/>
       </w:pPr>
-      <w:bookmarkStart w:id="180" w:name="_Mozliwosc_rozwoju_programu"/>
-      <w:bookmarkStart w:id="181" w:name="_Toc259090164"/>
-      <w:bookmarkEnd w:id="180"/>
+      <w:bookmarkStart w:id="96" w:name="_Mozliwosc_rozwoju_programu"/>
+      <w:bookmarkStart w:id="97" w:name="_Toc259090164"/>
+      <w:bookmarkEnd w:id="96"/>
       <w:r>
         <w:t>Mozliwosc rozwoju programu</w:t>
       </w:r>
-      <w:bookmarkEnd w:id="181"/>
+      <w:bookmarkEnd w:id="97"/>
     </w:p>
     <w:p>
       <w:pPr>
@@ -28017,43 +27421,43 @@
       <w:pPr>
         <w:pStyle w:val="Nagwek1"/>
       </w:pPr>
-      <w:bookmarkStart w:id="182" w:name="_Zakończenie"/>
-      <w:bookmarkStart w:id="183" w:name="_Toc259090165"/>
-      <w:bookmarkEnd w:id="182"/>
+      <w:bookmarkStart w:id="98" w:name="_Zakończenie"/>
+      <w:bookmarkStart w:id="99" w:name="_Toc259090165"/>
+      <w:bookmarkEnd w:id="98"/>
       <w:r>
         <w:t>Zakończenie</w:t>
       </w:r>
-      <w:bookmarkEnd w:id="183"/>
+      <w:bookmarkEnd w:id="99"/>
     </w:p>
     <w:p>
       <w:pPr>
         <w:pStyle w:val="Nagwek1"/>
       </w:pPr>
-      <w:bookmarkStart w:id="184" w:name="_Toc259090166"/>
+      <w:bookmarkStart w:id="100" w:name="_Toc259090166"/>
       <w:r>
         <w:t>Bibliografia</w:t>
       </w:r>
-      <w:bookmarkEnd w:id="184"/>
+      <w:bookmarkEnd w:id="100"/>
     </w:p>
     <w:p>
       <w:pPr>
         <w:pStyle w:val="Nagwek1"/>
       </w:pPr>
-      <w:bookmarkStart w:id="185" w:name="_Toc259090167"/>
+      <w:bookmarkStart w:id="101" w:name="_Toc259090167"/>
       <w:r>
         <w:t>Załączniki</w:t>
       </w:r>
-      <w:bookmarkEnd w:id="185"/>
+      <w:bookmarkEnd w:id="101"/>
     </w:p>
     <w:p>
       <w:pPr>
         <w:pStyle w:val="Nagwek2"/>
       </w:pPr>
-      <w:bookmarkStart w:id="186" w:name="_Toc259090168"/>
+      <w:bookmarkStart w:id="102" w:name="_Toc259090168"/>
       <w:r>
         <w:t>Kod CPU i GPU?</w:t>
       </w:r>
-      <w:bookmarkEnd w:id="186"/>
+      <w:bookmarkEnd w:id="102"/>
     </w:p>
     <w:p>
       <w:pPr>
@@ -28118,7 +27522,7 @@
             <w:rPr>
               <w:noProof/>
             </w:rPr>
-            <w:t>14</w:t>
+            <w:t>16</w:t>
           </w:r>
         </w:fldSimple>
       </w:p>
@@ -32465,24 +31869,7 @@
       <w:spacing w:after="180"/>
       <w:ind w:left="1429" w:hanging="357"/>
       <w:contextualSpacing/>
-      <w:pPrChange w:id="0" w:author="HP" w:date="2010-04-18T00:55:00Z">
-        <w:pPr>
-          <w:spacing w:line="360" w:lineRule="auto"/>
-          <w:ind w:left="720" w:firstLine="709"/>
-          <w:contextualSpacing/>
-        </w:pPr>
-      </w:pPrChange>
     </w:pPr>
-    <w:rPr>
-      <w:rPrChange w:id="0" w:author="HP" w:date="2010-04-18T00:55:00Z">
-        <w:rPr>
-          <w:color w:val="000000" w:themeColor="text1"/>
-          <w:sz w:val="24"/>
-          <w:szCs w:val="24"/>
-          <w:lang w:val="pl-PL" w:eastAsia="pl-PL" w:bidi="ar-SA"/>
-        </w:rPr>
-      </w:rPrChange>
-    </w:rPr>
   </w:style>
   <w:style w:type="character" w:customStyle="1" w:styleId="AkapitzlistZnak">
     <w:name w:val="Akapit z listą Znak"/>
@@ -33469,7 +32856,7 @@
 </file>
 
 <file path=customXml/itemProps1.xml><?xml version="1.0" encoding="utf-8"?>
-<ds:datastoreItem xmlns:ds="http://schemas.openxmlformats.org/officeDocument/2006/customXml" ds:itemID="{DE35395D-F8EB-4D92-A714-A4334B6698E0}">
+<ds:datastoreItem xmlns:ds="http://schemas.openxmlformats.org/officeDocument/2006/customXml" ds:itemID="{5B191916-0A3E-4ADB-84FE-26EFD395653F}">
   <ds:schemaRefs>
     <ds:schemaRef ds:uri="http://schemas.openxmlformats.org/officeDocument/2006/bibliography"/>
   </ds:schemaRefs>

</xml_diff>